<commit_message>
Update draft, move towards new template
</commit_message>
<xml_diff>
--- a/report/final/Final Report.docx
+++ b/report/final/Final Report.docx
@@ -4,7 +4,7 @@
   <w:body>
     <w:p>
       <w:pPr>
-        <w:spacing w:line="480" w:lineRule="auto"/>
+        <w:spacing w:line="360" w:lineRule="auto"/>
         <w:jc w:val="center"/>
         <w:rPr>
           <w:rFonts w:ascii="Linux Libertine" w:hAnsi="Linux Libertine" w:cs="Linux Libertine"/>
@@ -25,7 +25,7 @@
     </w:p>
     <w:p>
       <w:pPr>
-        <w:spacing w:line="480" w:lineRule="auto"/>
+        <w:spacing w:line="360" w:lineRule="auto"/>
         <w:jc w:val="center"/>
         <w:rPr>
           <w:rFonts w:ascii="Linux Libertine" w:hAnsi="Linux Libertine" w:cs="Linux Libertine"/>
@@ -40,7 +40,7 @@
     </w:p>
     <w:p>
       <w:pPr>
-        <w:spacing w:line="480" w:lineRule="auto"/>
+        <w:spacing w:line="360" w:lineRule="auto"/>
         <w:jc w:val="center"/>
         <w:rPr>
           <w:rFonts w:ascii="Linux Libertine" w:hAnsi="Linux Libertine" w:cs="Linux Libertine"/>
@@ -71,7 +71,7 @@
     </w:p>
     <w:p>
       <w:pPr>
-        <w:spacing w:line="480" w:lineRule="auto"/>
+        <w:spacing w:line="360" w:lineRule="auto"/>
         <w:jc w:val="center"/>
         <w:rPr>
           <w:rFonts w:ascii="Linux Libertine" w:hAnsi="Linux Libertine" w:cs="Linux Libertine"/>
@@ -92,7 +92,7 @@
     </w:p>
     <w:p>
       <w:pPr>
-        <w:spacing w:line="480" w:lineRule="auto"/>
+        <w:spacing w:line="360" w:lineRule="auto"/>
         <w:jc w:val="center"/>
         <w:rPr>
           <w:rFonts w:ascii="Linux Libertine" w:hAnsi="Linux Libertine" w:cs="Linux Libertine"/>
@@ -107,7 +107,7 @@
     </w:p>
     <w:p>
       <w:pPr>
-        <w:spacing w:line="480" w:lineRule="auto"/>
+        <w:spacing w:line="360" w:lineRule="auto"/>
         <w:jc w:val="center"/>
         <w:rPr>
           <w:rFonts w:ascii="Linux Libertine" w:hAnsi="Linux Libertine" w:cs="Linux Libertine"/>
@@ -122,7 +122,7 @@
     </w:p>
     <w:p>
       <w:pPr>
-        <w:spacing w:line="480" w:lineRule="auto"/>
+        <w:spacing w:line="360" w:lineRule="auto"/>
         <w:jc w:val="center"/>
         <w:rPr>
           <w:rFonts w:ascii="Linux Libertine" w:hAnsi="Linux Libertine" w:cs="Linux Libertine"/>
@@ -134,10 +134,12 @@
         </w:rPr>
         <w:t>Aleksey Ladur</w:t>
       </w:r>
-    </w:p>
-    <w:p>
-      <w:pPr>
-        <w:spacing w:line="480" w:lineRule="auto"/>
+      <w:bookmarkStart w:id="0" w:name="_GoBack"/>
+      <w:bookmarkEnd w:id="0"/>
+    </w:p>
+    <w:p>
+      <w:pPr>
+        <w:spacing w:line="360" w:lineRule="auto"/>
         <w:jc w:val="center"/>
         <w:rPr>
           <w:rFonts w:ascii="Linux Libertine" w:hAnsi="Linux Libertine" w:cs="Linux Libertine"/>
@@ -152,7 +154,7 @@
     </w:p>
     <w:p>
       <w:pPr>
-        <w:spacing w:line="480" w:lineRule="auto"/>
+        <w:spacing w:line="360" w:lineRule="auto"/>
         <w:jc w:val="center"/>
         <w:rPr>
           <w:rFonts w:ascii="Linux Libertine" w:hAnsi="Linux Libertine" w:cs="Linux Libertine"/>
@@ -194,7 +196,7 @@
     </w:p>
     <w:p>
       <w:pPr>
-        <w:spacing w:line="480" w:lineRule="auto"/>
+        <w:spacing w:line="360" w:lineRule="auto"/>
         <w:rPr>
           <w:rFonts w:ascii="Linux Biolinum" w:hAnsi="Linux Biolinum"/>
         </w:rPr>
@@ -202,7 +204,7 @@
     </w:p>
     <w:p>
       <w:pPr>
-        <w:spacing w:line="480" w:lineRule="auto"/>
+        <w:spacing w:line="360" w:lineRule="auto"/>
         <w:rPr>
           <w:rFonts w:ascii="Linux Biolinum" w:hAnsi="Linux Biolinum"/>
         </w:rPr>
@@ -210,6 +212,7 @@
     </w:p>
     <w:p>
       <w:pPr>
+        <w:spacing w:line="360" w:lineRule="auto"/>
         <w:rPr>
           <w:rFonts w:ascii="Linux Biolinum" w:hAnsi="Linux Biolinum"/>
         </w:rPr>
@@ -223,6 +226,7 @@
     </w:p>
     <w:p>
       <w:pPr>
+        <w:spacing w:line="360" w:lineRule="auto"/>
         <w:rPr>
           <w:rFonts w:ascii="Linux Biolinum" w:hAnsi="Linux Biolinum"/>
         </w:rPr>
@@ -237,6 +241,7 @@
     </w:p>
     <w:p>
       <w:pPr>
+        <w:spacing w:line="360" w:lineRule="auto"/>
         <w:rPr>
           <w:rFonts w:ascii="Linux Biolinum" w:hAnsi="Linux Biolinum"/>
         </w:rPr>
@@ -265,7 +270,7 @@
     </w:p>
     <w:p>
       <w:pPr>
-        <w:spacing w:line="480" w:lineRule="auto"/>
+        <w:spacing w:line="360" w:lineRule="auto"/>
         <w:rPr>
           <w:rFonts w:ascii="Linux Biolinum" w:hAnsi="Linux Biolinum"/>
         </w:rPr>
@@ -276,7 +281,7 @@
     </w:p>
     <w:p>
       <w:pPr>
-        <w:spacing w:line="480" w:lineRule="auto"/>
+        <w:spacing w:line="360" w:lineRule="auto"/>
         <w:rPr>
           <w:rFonts w:ascii="Linux Biolinum" w:hAnsi="Linux Biolinum"/>
           <w:b/>
@@ -293,7 +298,7 @@
     </w:p>
     <w:p>
       <w:pPr>
-        <w:spacing w:line="480" w:lineRule="auto"/>
+        <w:spacing w:line="360" w:lineRule="auto"/>
         <w:rPr>
           <w:rFonts w:ascii="Linux Biolinum" w:hAnsi="Linux Biolinum"/>
         </w:rPr>
@@ -321,7 +326,7 @@
     </w:p>
     <w:p>
       <w:pPr>
-        <w:spacing w:line="480" w:lineRule="auto"/>
+        <w:spacing w:line="360" w:lineRule="auto"/>
         <w:rPr>
           <w:rFonts w:ascii="Linux Biolinum" w:hAnsi="Linux Biolinum"/>
         </w:rPr>
@@ -335,7 +340,7 @@
     </w:p>
     <w:p>
       <w:pPr>
-        <w:spacing w:line="480" w:lineRule="auto"/>
+        <w:spacing w:line="360" w:lineRule="auto"/>
         <w:rPr>
           <w:rFonts w:ascii="Linux Biolinum" w:hAnsi="Linux Biolinum"/>
         </w:rPr>
@@ -349,7 +354,7 @@
     </w:p>
     <w:p>
       <w:pPr>
-        <w:spacing w:line="480" w:lineRule="auto"/>
+        <w:spacing w:line="360" w:lineRule="auto"/>
         <w:rPr>
           <w:rFonts w:ascii="Linux Biolinum" w:hAnsi="Linux Biolinum"/>
         </w:rPr>
@@ -407,6 +412,7 @@
         <w:p>
           <w:pPr>
             <w:pStyle w:val="TOCHeading"/>
+            <w:spacing w:line="360" w:lineRule="auto"/>
           </w:pPr>
           <w:r>
             <w:t>Contents</w:t>
@@ -419,6 +425,7 @@
               <w:tab w:val="left" w:pos="480"/>
               <w:tab w:val="right" w:leader="dot" w:pos="9016"/>
             </w:tabs>
+            <w:spacing w:line="360" w:lineRule="auto"/>
             <w:rPr>
               <w:rFonts w:asciiTheme="minorHAnsi" w:eastAsiaTheme="minorEastAsia" w:hAnsiTheme="minorHAnsi" w:cstheme="minorBidi"/>
               <w:noProof/>
@@ -436,7 +443,7 @@
           <w:r>
             <w:fldChar w:fldCharType="separate"/>
           </w:r>
-          <w:hyperlink w:anchor="_Toc523670664" w:history="1">
+          <w:hyperlink w:anchor="_Toc524210449" w:history="1">
             <w:r>
               <w:rPr>
                 <w:rStyle w:val="Hyperlink"/>
@@ -480,7 +487,7 @@
                 <w:noProof/>
                 <w:webHidden/>
               </w:rPr>
-              <w:instrText xml:space="preserve"> PAGEREF _Toc523670664 \h </w:instrText>
+              <w:instrText xml:space="preserve"> PAGEREF _Toc524210449 \h </w:instrText>
             </w:r>
             <w:r>
               <w:rPr>
@@ -500,7 +507,7 @@
                 <w:noProof/>
                 <w:webHidden/>
               </w:rPr>
-              <w:t>7</w:t>
+              <w:t>6</w:t>
             </w:r>
             <w:r>
               <w:rPr>
@@ -518,6 +525,7 @@
               <w:tab w:val="left" w:pos="880"/>
               <w:tab w:val="right" w:leader="dot" w:pos="9016"/>
             </w:tabs>
+            <w:spacing w:line="360" w:lineRule="auto"/>
             <w:rPr>
               <w:rFonts w:asciiTheme="minorHAnsi" w:eastAsiaTheme="minorEastAsia" w:hAnsiTheme="minorHAnsi" w:cstheme="minorBidi"/>
               <w:noProof/>
@@ -526,7 +534,7 @@
               <w:lang w:eastAsia="en-NZ" w:bidi="ar-SA"/>
             </w:rPr>
           </w:pPr>
-          <w:hyperlink w:anchor="_Toc523670665" w:history="1">
+          <w:hyperlink w:anchor="_Toc524210450" w:history="1">
             <w:r>
               <w:rPr>
                 <w:rStyle w:val="Hyperlink"/>
@@ -570,7 +578,7 @@
                 <w:noProof/>
                 <w:webHidden/>
               </w:rPr>
-              <w:instrText xml:space="preserve"> PAGEREF _Toc523670665 \h </w:instrText>
+              <w:instrText xml:space="preserve"> PAGEREF _Toc524210450 \h </w:instrText>
             </w:r>
             <w:r>
               <w:rPr>
@@ -590,7 +598,7 @@
                 <w:noProof/>
                 <w:webHidden/>
               </w:rPr>
-              <w:t>7</w:t>
+              <w:t>6</w:t>
             </w:r>
             <w:r>
               <w:rPr>
@@ -608,6 +616,7 @@
               <w:tab w:val="left" w:pos="880"/>
               <w:tab w:val="right" w:leader="dot" w:pos="9016"/>
             </w:tabs>
+            <w:spacing w:line="360" w:lineRule="auto"/>
             <w:rPr>
               <w:rFonts w:asciiTheme="minorHAnsi" w:eastAsiaTheme="minorEastAsia" w:hAnsiTheme="minorHAnsi" w:cstheme="minorBidi"/>
               <w:noProof/>
@@ -616,7 +625,7 @@
               <w:lang w:eastAsia="en-NZ" w:bidi="ar-SA"/>
             </w:rPr>
           </w:pPr>
-          <w:hyperlink w:anchor="_Toc523670666" w:history="1">
+          <w:hyperlink w:anchor="_Toc524210451" w:history="1">
             <w:r>
               <w:rPr>
                 <w:rStyle w:val="Hyperlink"/>
@@ -660,7 +669,7 @@
                 <w:noProof/>
                 <w:webHidden/>
               </w:rPr>
-              <w:instrText xml:space="preserve"> PAGEREF _Toc523670666 \h </w:instrText>
+              <w:instrText xml:space="preserve"> PAGEREF _Toc524210451 \h </w:instrText>
             </w:r>
             <w:r>
               <w:rPr>
@@ -680,7 +689,7 @@
                 <w:noProof/>
                 <w:webHidden/>
               </w:rPr>
-              <w:t>7</w:t>
+              <w:t>6</w:t>
             </w:r>
             <w:r>
               <w:rPr>
@@ -698,6 +707,7 @@
               <w:tab w:val="left" w:pos="880"/>
               <w:tab w:val="right" w:leader="dot" w:pos="9016"/>
             </w:tabs>
+            <w:spacing w:line="360" w:lineRule="auto"/>
             <w:rPr>
               <w:rFonts w:asciiTheme="minorHAnsi" w:eastAsiaTheme="minorEastAsia" w:hAnsiTheme="minorHAnsi" w:cstheme="minorBidi"/>
               <w:noProof/>
@@ -706,7 +716,7 @@
               <w:lang w:eastAsia="en-NZ" w:bidi="ar-SA"/>
             </w:rPr>
           </w:pPr>
-          <w:hyperlink w:anchor="_Toc523670667" w:history="1">
+          <w:hyperlink w:anchor="_Toc524210452" w:history="1">
             <w:r>
               <w:rPr>
                 <w:rStyle w:val="Hyperlink"/>
@@ -750,7 +760,7 @@
                 <w:noProof/>
                 <w:webHidden/>
               </w:rPr>
-              <w:instrText xml:space="preserve"> PAGEREF _Toc523670667 \h </w:instrText>
+              <w:instrText xml:space="preserve"> PAGEREF _Toc524210452 \h </w:instrText>
             </w:r>
             <w:r>
               <w:rPr>
@@ -770,7 +780,7 @@
                 <w:noProof/>
                 <w:webHidden/>
               </w:rPr>
-              <w:t>7</w:t>
+              <w:t>6</w:t>
             </w:r>
             <w:r>
               <w:rPr>
@@ -788,6 +798,7 @@
               <w:tab w:val="left" w:pos="880"/>
               <w:tab w:val="right" w:leader="dot" w:pos="9016"/>
             </w:tabs>
+            <w:spacing w:line="360" w:lineRule="auto"/>
             <w:rPr>
               <w:rFonts w:asciiTheme="minorHAnsi" w:eastAsiaTheme="minorEastAsia" w:hAnsiTheme="minorHAnsi" w:cstheme="minorBidi"/>
               <w:noProof/>
@@ -796,7 +807,7 @@
               <w:lang w:eastAsia="en-NZ" w:bidi="ar-SA"/>
             </w:rPr>
           </w:pPr>
-          <w:hyperlink w:anchor="_Toc523670668" w:history="1">
+          <w:hyperlink w:anchor="_Toc524210453" w:history="1">
             <w:r>
               <w:rPr>
                 <w:rStyle w:val="Hyperlink"/>
@@ -840,7 +851,7 @@
                 <w:noProof/>
                 <w:webHidden/>
               </w:rPr>
-              <w:instrText xml:space="preserve"> PAGEREF _Toc523670668 \h </w:instrText>
+              <w:instrText xml:space="preserve"> PAGEREF _Toc524210453 \h </w:instrText>
             </w:r>
             <w:r>
               <w:rPr>
@@ -860,7 +871,7 @@
                 <w:noProof/>
                 <w:webHidden/>
               </w:rPr>
-              <w:t>7</w:t>
+              <w:t>6</w:t>
             </w:r>
             <w:r>
               <w:rPr>
@@ -878,6 +889,7 @@
               <w:tab w:val="left" w:pos="880"/>
               <w:tab w:val="right" w:leader="dot" w:pos="9016"/>
             </w:tabs>
+            <w:spacing w:line="360" w:lineRule="auto"/>
             <w:rPr>
               <w:rFonts w:asciiTheme="minorHAnsi" w:eastAsiaTheme="minorEastAsia" w:hAnsiTheme="minorHAnsi" w:cstheme="minorBidi"/>
               <w:noProof/>
@@ -886,7 +898,7 @@
               <w:lang w:eastAsia="en-NZ" w:bidi="ar-SA"/>
             </w:rPr>
           </w:pPr>
-          <w:hyperlink w:anchor="_Toc523670674" w:history="1">
+          <w:hyperlink w:anchor="_Toc524210459" w:history="1">
             <w:r>
               <w:rPr>
                 <w:rStyle w:val="Hyperlink"/>
@@ -930,7 +942,7 @@
                 <w:noProof/>
                 <w:webHidden/>
               </w:rPr>
-              <w:instrText xml:space="preserve"> PAGEREF _Toc523670674 \h </w:instrText>
+              <w:instrText xml:space="preserve"> PAGEREF _Toc524210459 \h </w:instrText>
             </w:r>
             <w:r>
               <w:rPr>
@@ -950,7 +962,7 @@
                 <w:noProof/>
                 <w:webHidden/>
               </w:rPr>
-              <w:t>7</w:t>
+              <w:t>6</w:t>
             </w:r>
             <w:r>
               <w:rPr>
@@ -968,6 +980,7 @@
               <w:tab w:val="left" w:pos="480"/>
               <w:tab w:val="right" w:leader="dot" w:pos="9016"/>
             </w:tabs>
+            <w:spacing w:line="360" w:lineRule="auto"/>
             <w:rPr>
               <w:rFonts w:asciiTheme="minorHAnsi" w:eastAsiaTheme="minorEastAsia" w:hAnsiTheme="minorHAnsi" w:cstheme="minorBidi"/>
               <w:noProof/>
@@ -976,7 +989,7 @@
               <w:lang w:eastAsia="en-NZ" w:bidi="ar-SA"/>
             </w:rPr>
           </w:pPr>
-          <w:hyperlink w:anchor="_Toc523670675" w:history="1">
+          <w:hyperlink w:anchor="_Toc524210460" w:history="1">
             <w:r>
               <w:rPr>
                 <w:rStyle w:val="Hyperlink"/>
@@ -1020,7 +1033,7 @@
                 <w:noProof/>
                 <w:webHidden/>
               </w:rPr>
-              <w:instrText xml:space="preserve"> PAGEREF _Toc523670675 \h </w:instrText>
+              <w:instrText xml:space="preserve"> PAGEREF _Toc524210460 \h </w:instrText>
             </w:r>
             <w:r>
               <w:rPr>
@@ -1040,7 +1053,7 @@
                 <w:noProof/>
                 <w:webHidden/>
               </w:rPr>
-              <w:t>7</w:t>
+              <w:t>6</w:t>
             </w:r>
             <w:r>
               <w:rPr>
@@ -1058,6 +1071,7 @@
               <w:tab w:val="left" w:pos="880"/>
               <w:tab w:val="right" w:leader="dot" w:pos="9016"/>
             </w:tabs>
+            <w:spacing w:line="360" w:lineRule="auto"/>
             <w:rPr>
               <w:rFonts w:asciiTheme="minorHAnsi" w:eastAsiaTheme="minorEastAsia" w:hAnsiTheme="minorHAnsi" w:cstheme="minorBidi"/>
               <w:noProof/>
@@ -1066,7 +1080,7 @@
               <w:lang w:eastAsia="en-NZ" w:bidi="ar-SA"/>
             </w:rPr>
           </w:pPr>
-          <w:hyperlink w:anchor="_Toc523670677" w:history="1">
+          <w:hyperlink w:anchor="_Toc524210462" w:history="1">
             <w:r>
               <w:rPr>
                 <w:rStyle w:val="Hyperlink"/>
@@ -1110,7 +1124,7 @@
                 <w:noProof/>
                 <w:webHidden/>
               </w:rPr>
-              <w:instrText xml:space="preserve"> PAGEREF _Toc523670677 \h </w:instrText>
+              <w:instrText xml:space="preserve"> PAGEREF _Toc524210462 \h </w:instrText>
             </w:r>
             <w:r>
               <w:rPr>
@@ -1130,7 +1144,7 @@
                 <w:noProof/>
                 <w:webHidden/>
               </w:rPr>
-              <w:t>7</w:t>
+              <w:t>6</w:t>
             </w:r>
             <w:r>
               <w:rPr>
@@ -1148,6 +1162,7 @@
               <w:tab w:val="left" w:pos="1320"/>
               <w:tab w:val="right" w:leader="dot" w:pos="9016"/>
             </w:tabs>
+            <w:spacing w:line="360" w:lineRule="auto"/>
             <w:rPr>
               <w:rFonts w:asciiTheme="minorHAnsi" w:eastAsiaTheme="minorEastAsia" w:hAnsiTheme="minorHAnsi" w:cstheme="minorBidi"/>
               <w:noProof/>
@@ -1156,7 +1171,7 @@
               <w:lang w:eastAsia="en-NZ" w:bidi="ar-SA"/>
             </w:rPr>
           </w:pPr>
-          <w:hyperlink w:anchor="_Toc523670678" w:history="1">
+          <w:hyperlink w:anchor="_Toc524210463" w:history="1">
             <w:r>
               <w:rPr>
                 <w:rStyle w:val="Hyperlink"/>
@@ -1200,7 +1215,7 @@
                 <w:noProof/>
                 <w:webHidden/>
               </w:rPr>
-              <w:instrText xml:space="preserve"> PAGEREF _Toc523670678 \h </w:instrText>
+              <w:instrText xml:space="preserve"> PAGEREF _Toc524210463 \h </w:instrText>
             </w:r>
             <w:r>
               <w:rPr>
@@ -1220,7 +1235,7 @@
                 <w:noProof/>
                 <w:webHidden/>
               </w:rPr>
-              <w:t>7</w:t>
+              <w:t>6</w:t>
             </w:r>
             <w:r>
               <w:rPr>
@@ -1238,6 +1253,7 @@
               <w:tab w:val="left" w:pos="880"/>
               <w:tab w:val="right" w:leader="dot" w:pos="9016"/>
             </w:tabs>
+            <w:spacing w:line="360" w:lineRule="auto"/>
             <w:rPr>
               <w:rFonts w:asciiTheme="minorHAnsi" w:eastAsiaTheme="minorEastAsia" w:hAnsiTheme="minorHAnsi" w:cstheme="minorBidi"/>
               <w:noProof/>
@@ -1246,7 +1262,7 @@
               <w:lang w:eastAsia="en-NZ" w:bidi="ar-SA"/>
             </w:rPr>
           </w:pPr>
-          <w:hyperlink w:anchor="_Toc523670679" w:history="1">
+          <w:hyperlink w:anchor="_Toc524210464" w:history="1">
             <w:r>
               <w:rPr>
                 <w:rStyle w:val="Hyperlink"/>
@@ -1290,7 +1306,7 @@
                 <w:noProof/>
                 <w:webHidden/>
               </w:rPr>
-              <w:instrText xml:space="preserve"> PAGEREF _Toc523670679 \h </w:instrText>
+              <w:instrText xml:space="preserve"> PAGEREF _Toc524210464 \h </w:instrText>
             </w:r>
             <w:r>
               <w:rPr>
@@ -1310,7 +1326,7 @@
                 <w:noProof/>
                 <w:webHidden/>
               </w:rPr>
-              <w:t>7</w:t>
+              <w:t>6</w:t>
             </w:r>
             <w:r>
               <w:rPr>
@@ -1328,6 +1344,7 @@
               <w:tab w:val="left" w:pos="1320"/>
               <w:tab w:val="right" w:leader="dot" w:pos="9016"/>
             </w:tabs>
+            <w:spacing w:line="360" w:lineRule="auto"/>
             <w:rPr>
               <w:rFonts w:asciiTheme="minorHAnsi" w:eastAsiaTheme="minorEastAsia" w:hAnsiTheme="minorHAnsi" w:cstheme="minorBidi"/>
               <w:noProof/>
@@ -1336,7 +1353,7 @@
               <w:lang w:eastAsia="en-NZ" w:bidi="ar-SA"/>
             </w:rPr>
           </w:pPr>
-          <w:hyperlink w:anchor="_Toc523670680" w:history="1">
+          <w:hyperlink w:anchor="_Toc524210465" w:history="1">
             <w:r>
               <w:rPr>
                 <w:rStyle w:val="Hyperlink"/>
@@ -1380,7 +1397,7 @@
                 <w:noProof/>
                 <w:webHidden/>
               </w:rPr>
-              <w:instrText xml:space="preserve"> PAGEREF _Toc523670680 \h </w:instrText>
+              <w:instrText xml:space="preserve"> PAGEREF _Toc524210465 \h </w:instrText>
             </w:r>
             <w:r>
               <w:rPr>
@@ -1400,7 +1417,7 @@
                 <w:noProof/>
                 <w:webHidden/>
               </w:rPr>
-              <w:t>7</w:t>
+              <w:t>6</w:t>
             </w:r>
             <w:r>
               <w:rPr>
@@ -1418,6 +1435,7 @@
               <w:tab w:val="left" w:pos="1320"/>
               <w:tab w:val="right" w:leader="dot" w:pos="9016"/>
             </w:tabs>
+            <w:spacing w:line="360" w:lineRule="auto"/>
             <w:rPr>
               <w:rFonts w:asciiTheme="minorHAnsi" w:eastAsiaTheme="minorEastAsia" w:hAnsiTheme="minorHAnsi" w:cstheme="minorBidi"/>
               <w:noProof/>
@@ -1426,7 +1444,7 @@
               <w:lang w:eastAsia="en-NZ" w:bidi="ar-SA"/>
             </w:rPr>
           </w:pPr>
-          <w:hyperlink w:anchor="_Toc523670686" w:history="1">
+          <w:hyperlink w:anchor="_Toc524210471" w:history="1">
             <w:r>
               <w:rPr>
                 <w:rStyle w:val="Hyperlink"/>
@@ -1470,7 +1488,7 @@
                 <w:noProof/>
                 <w:webHidden/>
               </w:rPr>
-              <w:instrText xml:space="preserve"> PAGEREF _Toc523670686 \h </w:instrText>
+              <w:instrText xml:space="preserve"> PAGEREF _Toc524210471 \h </w:instrText>
             </w:r>
             <w:r>
               <w:rPr>
@@ -1490,7 +1508,7 @@
                 <w:noProof/>
                 <w:webHidden/>
               </w:rPr>
-              <w:t>8</w:t>
+              <w:t>7</w:t>
             </w:r>
             <w:r>
               <w:rPr>
@@ -1508,6 +1526,7 @@
               <w:tab w:val="left" w:pos="880"/>
               <w:tab w:val="right" w:leader="dot" w:pos="9016"/>
             </w:tabs>
+            <w:spacing w:line="360" w:lineRule="auto"/>
             <w:rPr>
               <w:rFonts w:asciiTheme="minorHAnsi" w:eastAsiaTheme="minorEastAsia" w:hAnsiTheme="minorHAnsi" w:cstheme="minorBidi"/>
               <w:noProof/>
@@ -1516,7 +1535,7 @@
               <w:lang w:eastAsia="en-NZ" w:bidi="ar-SA"/>
             </w:rPr>
           </w:pPr>
-          <w:hyperlink w:anchor="_Toc523670687" w:history="1">
+          <w:hyperlink w:anchor="_Toc524210472" w:history="1">
             <w:r>
               <w:rPr>
                 <w:rStyle w:val="Hyperlink"/>
@@ -1560,7 +1579,7 @@
                 <w:noProof/>
                 <w:webHidden/>
               </w:rPr>
-              <w:instrText xml:space="preserve"> PAGEREF _Toc523670687 \h </w:instrText>
+              <w:instrText xml:space="preserve"> PAGEREF _Toc524210472 \h </w:instrText>
             </w:r>
             <w:r>
               <w:rPr>
@@ -1580,7 +1599,7 @@
                 <w:noProof/>
                 <w:webHidden/>
               </w:rPr>
-              <w:t>8</w:t>
+              <w:t>7</w:t>
             </w:r>
             <w:r>
               <w:rPr>
@@ -1598,6 +1617,7 @@
               <w:tab w:val="left" w:pos="880"/>
               <w:tab w:val="right" w:leader="dot" w:pos="9016"/>
             </w:tabs>
+            <w:spacing w:line="360" w:lineRule="auto"/>
             <w:rPr>
               <w:rFonts w:asciiTheme="minorHAnsi" w:eastAsiaTheme="minorEastAsia" w:hAnsiTheme="minorHAnsi" w:cstheme="minorBidi"/>
               <w:noProof/>
@@ -1606,7 +1626,7 @@
               <w:lang w:eastAsia="en-NZ" w:bidi="ar-SA"/>
             </w:rPr>
           </w:pPr>
-          <w:hyperlink w:anchor="_Toc523670688" w:history="1">
+          <w:hyperlink w:anchor="_Toc524210473" w:history="1">
             <w:r>
               <w:rPr>
                 <w:rStyle w:val="Hyperlink"/>
@@ -1650,7 +1670,7 @@
                 <w:noProof/>
                 <w:webHidden/>
               </w:rPr>
-              <w:instrText xml:space="preserve"> PAGEREF _Toc523670688 \h </w:instrText>
+              <w:instrText xml:space="preserve"> PAGEREF _Toc524210473 \h </w:instrText>
             </w:r>
             <w:r>
               <w:rPr>
@@ -1670,7 +1690,7 @@
                 <w:noProof/>
                 <w:webHidden/>
               </w:rPr>
-              <w:t>8</w:t>
+              <w:t>7</w:t>
             </w:r>
             <w:r>
               <w:rPr>
@@ -1688,6 +1708,7 @@
               <w:tab w:val="left" w:pos="880"/>
               <w:tab w:val="right" w:leader="dot" w:pos="9016"/>
             </w:tabs>
+            <w:spacing w:line="360" w:lineRule="auto"/>
             <w:rPr>
               <w:rFonts w:asciiTheme="minorHAnsi" w:eastAsiaTheme="minorEastAsia" w:hAnsiTheme="minorHAnsi" w:cstheme="minorBidi"/>
               <w:noProof/>
@@ -1696,7 +1717,7 @@
               <w:lang w:eastAsia="en-NZ" w:bidi="ar-SA"/>
             </w:rPr>
           </w:pPr>
-          <w:hyperlink w:anchor="_Toc523670695" w:history="1">
+          <w:hyperlink w:anchor="_Toc524210480" w:history="1">
             <w:r>
               <w:rPr>
                 <w:rStyle w:val="Hyperlink"/>
@@ -1740,7 +1761,7 @@
                 <w:noProof/>
                 <w:webHidden/>
               </w:rPr>
-              <w:instrText xml:space="preserve"> PAGEREF _Toc523670695 \h </w:instrText>
+              <w:instrText xml:space="preserve"> PAGEREF _Toc524210480 \h </w:instrText>
             </w:r>
             <w:r>
               <w:rPr>
@@ -1760,7 +1781,7 @@
                 <w:noProof/>
                 <w:webHidden/>
               </w:rPr>
-              <w:t>8</w:t>
+              <w:t>7</w:t>
             </w:r>
             <w:r>
               <w:rPr>
@@ -1778,6 +1799,7 @@
               <w:tab w:val="left" w:pos="880"/>
               <w:tab w:val="right" w:leader="dot" w:pos="9016"/>
             </w:tabs>
+            <w:spacing w:line="360" w:lineRule="auto"/>
             <w:rPr>
               <w:rFonts w:asciiTheme="minorHAnsi" w:eastAsiaTheme="minorEastAsia" w:hAnsiTheme="minorHAnsi" w:cstheme="minorBidi"/>
               <w:noProof/>
@@ -1786,7 +1808,7 @@
               <w:lang w:eastAsia="en-NZ" w:bidi="ar-SA"/>
             </w:rPr>
           </w:pPr>
-          <w:hyperlink w:anchor="_Toc523670703" w:history="1">
+          <w:hyperlink w:anchor="_Toc524210488" w:history="1">
             <w:r>
               <w:rPr>
                 <w:rStyle w:val="Hyperlink"/>
@@ -1830,7 +1852,7 @@
                 <w:noProof/>
                 <w:webHidden/>
               </w:rPr>
-              <w:instrText xml:space="preserve"> PAGEREF _Toc523670703 \h </w:instrText>
+              <w:instrText xml:space="preserve"> PAGEREF _Toc524210488 \h </w:instrText>
             </w:r>
             <w:r>
               <w:rPr>
@@ -1850,7 +1872,7 @@
                 <w:noProof/>
                 <w:webHidden/>
               </w:rPr>
-              <w:t>8</w:t>
+              <w:t>7</w:t>
             </w:r>
             <w:r>
               <w:rPr>
@@ -1868,6 +1890,7 @@
               <w:tab w:val="left" w:pos="880"/>
               <w:tab w:val="right" w:leader="dot" w:pos="9016"/>
             </w:tabs>
+            <w:spacing w:line="360" w:lineRule="auto"/>
             <w:rPr>
               <w:rFonts w:asciiTheme="minorHAnsi" w:eastAsiaTheme="minorEastAsia" w:hAnsiTheme="minorHAnsi" w:cstheme="minorBidi"/>
               <w:noProof/>
@@ -1876,7 +1899,7 @@
               <w:lang w:eastAsia="en-NZ" w:bidi="ar-SA"/>
             </w:rPr>
           </w:pPr>
-          <w:hyperlink w:anchor="_Toc523670704" w:history="1">
+          <w:hyperlink w:anchor="_Toc524210489" w:history="1">
             <w:r>
               <w:rPr>
                 <w:rStyle w:val="Hyperlink"/>
@@ -1920,7 +1943,7 @@
                 <w:noProof/>
                 <w:webHidden/>
               </w:rPr>
-              <w:instrText xml:space="preserve"> PAGEREF _Toc523670704 \h </w:instrText>
+              <w:instrText xml:space="preserve"> PAGEREF _Toc524210489 \h </w:instrText>
             </w:r>
             <w:r>
               <w:rPr>
@@ -1940,7 +1963,7 @@
                 <w:noProof/>
                 <w:webHidden/>
               </w:rPr>
-              <w:t>8</w:t>
+              <w:t>7</w:t>
             </w:r>
             <w:r>
               <w:rPr>
@@ -1958,6 +1981,7 @@
               <w:tab w:val="left" w:pos="1320"/>
               <w:tab w:val="right" w:leader="dot" w:pos="9016"/>
             </w:tabs>
+            <w:spacing w:line="360" w:lineRule="auto"/>
             <w:rPr>
               <w:rFonts w:asciiTheme="minorHAnsi" w:eastAsiaTheme="minorEastAsia" w:hAnsiTheme="minorHAnsi" w:cstheme="minorBidi"/>
               <w:noProof/>
@@ -1966,7 +1990,7 @@
               <w:lang w:eastAsia="en-NZ" w:bidi="ar-SA"/>
             </w:rPr>
           </w:pPr>
-          <w:hyperlink w:anchor="_Toc523670705" w:history="1">
+          <w:hyperlink w:anchor="_Toc524210490" w:history="1">
             <w:r>
               <w:rPr>
                 <w:rStyle w:val="Hyperlink"/>
@@ -2010,7 +2034,7 @@
                 <w:noProof/>
                 <w:webHidden/>
               </w:rPr>
-              <w:instrText xml:space="preserve"> PAGEREF _Toc523670705 \h </w:instrText>
+              <w:instrText xml:space="preserve"> PAGEREF _Toc524210490 \h </w:instrText>
             </w:r>
             <w:r>
               <w:rPr>
@@ -2030,7 +2054,7 @@
                 <w:noProof/>
                 <w:webHidden/>
               </w:rPr>
-              <w:t>8</w:t>
+              <w:t>7</w:t>
             </w:r>
             <w:r>
               <w:rPr>
@@ -2048,6 +2072,7 @@
               <w:tab w:val="left" w:pos="1320"/>
               <w:tab w:val="right" w:leader="dot" w:pos="9016"/>
             </w:tabs>
+            <w:spacing w:line="360" w:lineRule="auto"/>
             <w:rPr>
               <w:rFonts w:asciiTheme="minorHAnsi" w:eastAsiaTheme="minorEastAsia" w:hAnsiTheme="minorHAnsi" w:cstheme="minorBidi"/>
               <w:noProof/>
@@ -2056,7 +2081,7 @@
               <w:lang w:eastAsia="en-NZ" w:bidi="ar-SA"/>
             </w:rPr>
           </w:pPr>
-          <w:hyperlink w:anchor="_Toc523670706" w:history="1">
+          <w:hyperlink w:anchor="_Toc524210491" w:history="1">
             <w:r>
               <w:rPr>
                 <w:rStyle w:val="Hyperlink"/>
@@ -2100,7 +2125,7 @@
                 <w:noProof/>
                 <w:webHidden/>
               </w:rPr>
-              <w:instrText xml:space="preserve"> PAGEREF _Toc523670706 \h </w:instrText>
+              <w:instrText xml:space="preserve"> PAGEREF _Toc524210491 \h </w:instrText>
             </w:r>
             <w:r>
               <w:rPr>
@@ -2120,7 +2145,7 @@
                 <w:noProof/>
                 <w:webHidden/>
               </w:rPr>
-              <w:t>8</w:t>
+              <w:t>7</w:t>
             </w:r>
             <w:r>
               <w:rPr>
@@ -2138,6 +2163,7 @@
               <w:tab w:val="left" w:pos="1320"/>
               <w:tab w:val="right" w:leader="dot" w:pos="9016"/>
             </w:tabs>
+            <w:spacing w:line="360" w:lineRule="auto"/>
             <w:rPr>
               <w:rFonts w:asciiTheme="minorHAnsi" w:eastAsiaTheme="minorEastAsia" w:hAnsiTheme="minorHAnsi" w:cstheme="minorBidi"/>
               <w:noProof/>
@@ -2146,7 +2172,7 @@
               <w:lang w:eastAsia="en-NZ" w:bidi="ar-SA"/>
             </w:rPr>
           </w:pPr>
-          <w:hyperlink w:anchor="_Toc523670707" w:history="1">
+          <w:hyperlink w:anchor="_Toc524210492" w:history="1">
             <w:r>
               <w:rPr>
                 <w:rStyle w:val="Hyperlink"/>
@@ -2190,7 +2216,7 @@
                 <w:noProof/>
                 <w:webHidden/>
               </w:rPr>
-              <w:instrText xml:space="preserve"> PAGEREF _Toc523670707 \h </w:instrText>
+              <w:instrText xml:space="preserve"> PAGEREF _Toc524210492 \h </w:instrText>
             </w:r>
             <w:r>
               <w:rPr>
@@ -2210,7 +2236,7 @@
                 <w:noProof/>
                 <w:webHidden/>
               </w:rPr>
-              <w:t>8</w:t>
+              <w:t>7</w:t>
             </w:r>
             <w:r>
               <w:rPr>
@@ -2228,6 +2254,7 @@
               <w:tab w:val="left" w:pos="480"/>
               <w:tab w:val="right" w:leader="dot" w:pos="9016"/>
             </w:tabs>
+            <w:spacing w:line="360" w:lineRule="auto"/>
             <w:rPr>
               <w:rFonts w:asciiTheme="minorHAnsi" w:eastAsiaTheme="minorEastAsia" w:hAnsiTheme="minorHAnsi" w:cstheme="minorBidi"/>
               <w:noProof/>
@@ -2236,7 +2263,7 @@
               <w:lang w:eastAsia="en-NZ" w:bidi="ar-SA"/>
             </w:rPr>
           </w:pPr>
-          <w:hyperlink w:anchor="_Toc523670708" w:history="1">
+          <w:hyperlink w:anchor="_Toc524210493" w:history="1">
             <w:r>
               <w:rPr>
                 <w:rStyle w:val="Hyperlink"/>
@@ -2280,7 +2307,7 @@
                 <w:noProof/>
                 <w:webHidden/>
               </w:rPr>
-              <w:instrText xml:space="preserve"> PAGEREF _Toc523670708 \h </w:instrText>
+              <w:instrText xml:space="preserve"> PAGEREF _Toc524210493 \h </w:instrText>
             </w:r>
             <w:r>
               <w:rPr>
@@ -2300,7 +2327,7 @@
                 <w:noProof/>
                 <w:webHidden/>
               </w:rPr>
-              <w:t>8</w:t>
+              <w:t>7</w:t>
             </w:r>
             <w:r>
               <w:rPr>
@@ -2318,6 +2345,7 @@
               <w:tab w:val="left" w:pos="880"/>
               <w:tab w:val="right" w:leader="dot" w:pos="9016"/>
             </w:tabs>
+            <w:spacing w:line="360" w:lineRule="auto"/>
             <w:rPr>
               <w:rFonts w:asciiTheme="minorHAnsi" w:eastAsiaTheme="minorEastAsia" w:hAnsiTheme="minorHAnsi" w:cstheme="minorBidi"/>
               <w:noProof/>
@@ -2326,7 +2354,7 @@
               <w:lang w:eastAsia="en-NZ" w:bidi="ar-SA"/>
             </w:rPr>
           </w:pPr>
-          <w:hyperlink w:anchor="_Toc523670712" w:history="1">
+          <w:hyperlink w:anchor="_Toc524210497" w:history="1">
             <w:r>
               <w:rPr>
                 <w:rStyle w:val="Hyperlink"/>
@@ -2370,7 +2398,7 @@
                 <w:noProof/>
                 <w:webHidden/>
               </w:rPr>
-              <w:instrText xml:space="preserve"> PAGEREF _Toc523670712 \h </w:instrText>
+              <w:instrText xml:space="preserve"> PAGEREF _Toc524210497 \h </w:instrText>
             </w:r>
             <w:r>
               <w:rPr>
@@ -2390,7 +2418,7 @@
                 <w:noProof/>
                 <w:webHidden/>
               </w:rPr>
-              <w:t>8</w:t>
+              <w:t>7</w:t>
             </w:r>
             <w:r>
               <w:rPr>
@@ -2408,6 +2436,7 @@
               <w:tab w:val="left" w:pos="1320"/>
               <w:tab w:val="right" w:leader="dot" w:pos="9016"/>
             </w:tabs>
+            <w:spacing w:line="360" w:lineRule="auto"/>
             <w:rPr>
               <w:rFonts w:asciiTheme="minorHAnsi" w:eastAsiaTheme="minorEastAsia" w:hAnsiTheme="minorHAnsi" w:cstheme="minorBidi"/>
               <w:noProof/>
@@ -2416,7 +2445,7 @@
               <w:lang w:eastAsia="en-NZ" w:bidi="ar-SA"/>
             </w:rPr>
           </w:pPr>
-          <w:hyperlink w:anchor="_Toc523670713" w:history="1">
+          <w:hyperlink w:anchor="_Toc524210498" w:history="1">
             <w:r>
               <w:rPr>
                 <w:rStyle w:val="Hyperlink"/>
@@ -2460,7 +2489,7 @@
                 <w:noProof/>
                 <w:webHidden/>
               </w:rPr>
-              <w:instrText xml:space="preserve"> PAGEREF _Toc523670713 \h </w:instrText>
+              <w:instrText xml:space="preserve"> PAGEREF _Toc524210498 \h </w:instrText>
             </w:r>
             <w:r>
               <w:rPr>
@@ -2480,7 +2509,7 @@
                 <w:noProof/>
                 <w:webHidden/>
               </w:rPr>
-              <w:t>8</w:t>
+              <w:t>7</w:t>
             </w:r>
             <w:r>
               <w:rPr>
@@ -2498,6 +2527,7 @@
               <w:tab w:val="left" w:pos="1320"/>
               <w:tab w:val="right" w:leader="dot" w:pos="9016"/>
             </w:tabs>
+            <w:spacing w:line="360" w:lineRule="auto"/>
             <w:rPr>
               <w:rFonts w:asciiTheme="minorHAnsi" w:eastAsiaTheme="minorEastAsia" w:hAnsiTheme="minorHAnsi" w:cstheme="minorBidi"/>
               <w:noProof/>
@@ -2506,7 +2536,7 @@
               <w:lang w:eastAsia="en-NZ" w:bidi="ar-SA"/>
             </w:rPr>
           </w:pPr>
-          <w:hyperlink w:anchor="_Toc523670714" w:history="1">
+          <w:hyperlink w:anchor="_Toc524210499" w:history="1">
             <w:r>
               <w:rPr>
                 <w:rStyle w:val="Hyperlink"/>
@@ -2550,7 +2580,7 @@
                 <w:noProof/>
                 <w:webHidden/>
               </w:rPr>
-              <w:instrText xml:space="preserve"> PAGEREF _Toc523670714 \h </w:instrText>
+              <w:instrText xml:space="preserve"> PAGEREF _Toc524210499 \h </w:instrText>
             </w:r>
             <w:r>
               <w:rPr>
@@ -2570,7 +2600,7 @@
                 <w:noProof/>
                 <w:webHidden/>
               </w:rPr>
-              <w:t>9</w:t>
+              <w:t>8</w:t>
             </w:r>
             <w:r>
               <w:rPr>
@@ -2588,6 +2618,7 @@
               <w:tab w:val="left" w:pos="1320"/>
               <w:tab w:val="right" w:leader="dot" w:pos="9016"/>
             </w:tabs>
+            <w:spacing w:line="360" w:lineRule="auto"/>
             <w:rPr>
               <w:rFonts w:asciiTheme="minorHAnsi" w:eastAsiaTheme="minorEastAsia" w:hAnsiTheme="minorHAnsi" w:cstheme="minorBidi"/>
               <w:noProof/>
@@ -2596,7 +2627,7 @@
               <w:lang w:eastAsia="en-NZ" w:bidi="ar-SA"/>
             </w:rPr>
           </w:pPr>
-          <w:hyperlink w:anchor="_Toc523670715" w:history="1">
+          <w:hyperlink w:anchor="_Toc524210500" w:history="1">
             <w:r>
               <w:rPr>
                 <w:rStyle w:val="Hyperlink"/>
@@ -2640,7 +2671,7 @@
                 <w:noProof/>
                 <w:webHidden/>
               </w:rPr>
-              <w:instrText xml:space="preserve"> PAGEREF _Toc523670715 \h </w:instrText>
+              <w:instrText xml:space="preserve"> PAGEREF _Toc524210500 \h </w:instrText>
             </w:r>
             <w:r>
               <w:rPr>
@@ -2660,7 +2691,7 @@
                 <w:noProof/>
                 <w:webHidden/>
               </w:rPr>
-              <w:t>9</w:t>
+              <w:t>8</w:t>
             </w:r>
             <w:r>
               <w:rPr>
@@ -2678,6 +2709,7 @@
               <w:tab w:val="left" w:pos="880"/>
               <w:tab w:val="right" w:leader="dot" w:pos="9016"/>
             </w:tabs>
+            <w:spacing w:line="360" w:lineRule="auto"/>
             <w:rPr>
               <w:rFonts w:asciiTheme="minorHAnsi" w:eastAsiaTheme="minorEastAsia" w:hAnsiTheme="minorHAnsi" w:cstheme="minorBidi"/>
               <w:noProof/>
@@ -2686,7 +2718,7 @@
               <w:lang w:eastAsia="en-NZ" w:bidi="ar-SA"/>
             </w:rPr>
           </w:pPr>
-          <w:hyperlink w:anchor="_Toc523670716" w:history="1">
+          <w:hyperlink w:anchor="_Toc524210501" w:history="1">
             <w:r>
               <w:rPr>
                 <w:rStyle w:val="Hyperlink"/>
@@ -2730,7 +2762,7 @@
                 <w:noProof/>
                 <w:webHidden/>
               </w:rPr>
-              <w:instrText xml:space="preserve"> PAGEREF _Toc523670716 \h </w:instrText>
+              <w:instrText xml:space="preserve"> PAGEREF _Toc524210501 \h </w:instrText>
             </w:r>
             <w:r>
               <w:rPr>
@@ -2750,7 +2782,7 @@
                 <w:noProof/>
                 <w:webHidden/>
               </w:rPr>
-              <w:t>9</w:t>
+              <w:t>8</w:t>
             </w:r>
             <w:r>
               <w:rPr>
@@ -2768,6 +2800,7 @@
               <w:tab w:val="left" w:pos="880"/>
               <w:tab w:val="right" w:leader="dot" w:pos="9016"/>
             </w:tabs>
+            <w:spacing w:line="360" w:lineRule="auto"/>
             <w:rPr>
               <w:rFonts w:asciiTheme="minorHAnsi" w:eastAsiaTheme="minorEastAsia" w:hAnsiTheme="minorHAnsi" w:cstheme="minorBidi"/>
               <w:noProof/>
@@ -2776,7 +2809,7 @@
               <w:lang w:eastAsia="en-NZ" w:bidi="ar-SA"/>
             </w:rPr>
           </w:pPr>
-          <w:hyperlink w:anchor="_Toc523670717" w:history="1">
+          <w:hyperlink w:anchor="_Toc524210502" w:history="1">
             <w:r>
               <w:rPr>
                 <w:rStyle w:val="Hyperlink"/>
@@ -2820,7 +2853,7 @@
                 <w:noProof/>
                 <w:webHidden/>
               </w:rPr>
-              <w:instrText xml:space="preserve"> PAGEREF _Toc523670717 \h </w:instrText>
+              <w:instrText xml:space="preserve"> PAGEREF _Toc524210502 \h </w:instrText>
             </w:r>
             <w:r>
               <w:rPr>
@@ -2840,7 +2873,7 @@
                 <w:noProof/>
                 <w:webHidden/>
               </w:rPr>
-              <w:t>9</w:t>
+              <w:t>8</w:t>
             </w:r>
             <w:r>
               <w:rPr>
@@ -2858,6 +2891,7 @@
               <w:tab w:val="left" w:pos="880"/>
               <w:tab w:val="right" w:leader="dot" w:pos="9016"/>
             </w:tabs>
+            <w:spacing w:line="360" w:lineRule="auto"/>
             <w:rPr>
               <w:rFonts w:asciiTheme="minorHAnsi" w:eastAsiaTheme="minorEastAsia" w:hAnsiTheme="minorHAnsi" w:cstheme="minorBidi"/>
               <w:noProof/>
@@ -2866,7 +2900,7 @@
               <w:lang w:eastAsia="en-NZ" w:bidi="ar-SA"/>
             </w:rPr>
           </w:pPr>
-          <w:hyperlink w:anchor="_Toc523670718" w:history="1">
+          <w:hyperlink w:anchor="_Toc524210503" w:history="1">
             <w:r>
               <w:rPr>
                 <w:rStyle w:val="Hyperlink"/>
@@ -2910,7 +2944,7 @@
                 <w:noProof/>
                 <w:webHidden/>
               </w:rPr>
-              <w:instrText xml:space="preserve"> PAGEREF _Toc523670718 \h </w:instrText>
+              <w:instrText xml:space="preserve"> PAGEREF _Toc524210503 \h </w:instrText>
             </w:r>
             <w:r>
               <w:rPr>
@@ -2930,7 +2964,7 @@
                 <w:noProof/>
                 <w:webHidden/>
               </w:rPr>
-              <w:t>9</w:t>
+              <w:t>8</w:t>
             </w:r>
             <w:r>
               <w:rPr>
@@ -2948,6 +2982,7 @@
               <w:tab w:val="left" w:pos="480"/>
               <w:tab w:val="right" w:leader="dot" w:pos="9016"/>
             </w:tabs>
+            <w:spacing w:line="360" w:lineRule="auto"/>
             <w:rPr>
               <w:rFonts w:asciiTheme="minorHAnsi" w:eastAsiaTheme="minorEastAsia" w:hAnsiTheme="minorHAnsi" w:cstheme="minorBidi"/>
               <w:noProof/>
@@ -2956,7 +2991,7 @@
               <w:lang w:eastAsia="en-NZ" w:bidi="ar-SA"/>
             </w:rPr>
           </w:pPr>
-          <w:hyperlink w:anchor="_Toc523670722" w:history="1">
+          <w:hyperlink w:anchor="_Toc524210507" w:history="1">
             <w:r>
               <w:rPr>
                 <w:rStyle w:val="Hyperlink"/>
@@ -3000,7 +3035,7 @@
                 <w:noProof/>
                 <w:webHidden/>
               </w:rPr>
-              <w:instrText xml:space="preserve"> PAGEREF _Toc523670722 \h </w:instrText>
+              <w:instrText xml:space="preserve"> PAGEREF _Toc524210507 \h </w:instrText>
             </w:r>
             <w:r>
               <w:rPr>
@@ -3020,7 +3055,7 @@
                 <w:noProof/>
                 <w:webHidden/>
               </w:rPr>
-              <w:t>9</w:t>
+              <w:t>8</w:t>
             </w:r>
             <w:r>
               <w:rPr>
@@ -3038,6 +3073,7 @@
               <w:tab w:val="left" w:pos="480"/>
               <w:tab w:val="right" w:leader="dot" w:pos="9016"/>
             </w:tabs>
+            <w:spacing w:line="360" w:lineRule="auto"/>
             <w:rPr>
               <w:rFonts w:asciiTheme="minorHAnsi" w:eastAsiaTheme="minorEastAsia" w:hAnsiTheme="minorHAnsi" w:cstheme="minorBidi"/>
               <w:noProof/>
@@ -3046,7 +3082,7 @@
               <w:lang w:eastAsia="en-NZ" w:bidi="ar-SA"/>
             </w:rPr>
           </w:pPr>
-          <w:hyperlink w:anchor="_Toc523670723" w:history="1">
+          <w:hyperlink w:anchor="_Toc524210508" w:history="1">
             <w:r>
               <w:rPr>
                 <w:rStyle w:val="Hyperlink"/>
@@ -3090,7 +3126,7 @@
                 <w:noProof/>
                 <w:webHidden/>
               </w:rPr>
-              <w:instrText xml:space="preserve"> PAGEREF _Toc523670723 \h </w:instrText>
+              <w:instrText xml:space="preserve"> PAGEREF _Toc524210508 \h </w:instrText>
             </w:r>
             <w:r>
               <w:rPr>
@@ -3110,7 +3146,7 @@
                 <w:noProof/>
                 <w:webHidden/>
               </w:rPr>
-              <w:t>9</w:t>
+              <w:t>8</w:t>
             </w:r>
             <w:r>
               <w:rPr>
@@ -3128,6 +3164,7 @@
               <w:tab w:val="left" w:pos="480"/>
               <w:tab w:val="right" w:leader="dot" w:pos="9016"/>
             </w:tabs>
+            <w:spacing w:line="360" w:lineRule="auto"/>
             <w:rPr>
               <w:rFonts w:asciiTheme="minorHAnsi" w:eastAsiaTheme="minorEastAsia" w:hAnsiTheme="minorHAnsi" w:cstheme="minorBidi"/>
               <w:noProof/>
@@ -3136,7 +3173,7 @@
               <w:lang w:eastAsia="en-NZ" w:bidi="ar-SA"/>
             </w:rPr>
           </w:pPr>
-          <w:hyperlink w:anchor="_Toc523670724" w:history="1">
+          <w:hyperlink w:anchor="_Toc524210509" w:history="1">
             <w:r>
               <w:rPr>
                 <w:rStyle w:val="Hyperlink"/>
@@ -3180,7 +3217,7 @@
                 <w:noProof/>
                 <w:webHidden/>
               </w:rPr>
-              <w:instrText xml:space="preserve"> PAGEREF _Toc523670724 \h </w:instrText>
+              <w:instrText xml:space="preserve"> PAGEREF _Toc524210509 \h </w:instrText>
             </w:r>
             <w:r>
               <w:rPr>
@@ -3200,7 +3237,7 @@
                 <w:noProof/>
                 <w:webHidden/>
               </w:rPr>
-              <w:t>10</w:t>
+              <w:t>9</w:t>
             </w:r>
             <w:r>
               <w:rPr>
@@ -3218,6 +3255,7 @@
               <w:tab w:val="left" w:pos="480"/>
               <w:tab w:val="right" w:leader="dot" w:pos="9016"/>
             </w:tabs>
+            <w:spacing w:line="360" w:lineRule="auto"/>
             <w:rPr>
               <w:rFonts w:asciiTheme="minorHAnsi" w:eastAsiaTheme="minorEastAsia" w:hAnsiTheme="minorHAnsi" w:cstheme="minorBidi"/>
               <w:noProof/>
@@ -3226,7 +3264,7 @@
               <w:lang w:eastAsia="en-NZ" w:bidi="ar-SA"/>
             </w:rPr>
           </w:pPr>
-          <w:hyperlink w:anchor="_Toc523670725" w:history="1">
+          <w:hyperlink w:anchor="_Toc524210510" w:history="1">
             <w:r>
               <w:rPr>
                 <w:rStyle w:val="Hyperlink"/>
@@ -3271,7 +3309,7 @@
                 <w:noProof/>
                 <w:webHidden/>
               </w:rPr>
-              <w:instrText xml:space="preserve"> PAGEREF _Toc523670725 \h </w:instrText>
+              <w:instrText xml:space="preserve"> PAGEREF _Toc524210510 \h </w:instrText>
             </w:r>
             <w:r>
               <w:rPr>
@@ -3291,7 +3329,7 @@
                 <w:noProof/>
                 <w:webHidden/>
               </w:rPr>
-              <w:t>11</w:t>
+              <w:t>10</w:t>
             </w:r>
             <w:r>
               <w:rPr>
@@ -3309,6 +3347,7 @@
               <w:tab w:val="left" w:pos="480"/>
               <w:tab w:val="right" w:leader="dot" w:pos="9016"/>
             </w:tabs>
+            <w:spacing w:line="360" w:lineRule="auto"/>
             <w:rPr>
               <w:rFonts w:asciiTheme="minorHAnsi" w:eastAsiaTheme="minorEastAsia" w:hAnsiTheme="minorHAnsi" w:cstheme="minorBidi"/>
               <w:noProof/>
@@ -3317,7 +3356,7 @@
               <w:lang w:eastAsia="en-NZ" w:bidi="ar-SA"/>
             </w:rPr>
           </w:pPr>
-          <w:hyperlink w:anchor="_Toc523670726" w:history="1">
+          <w:hyperlink w:anchor="_Toc524210511" w:history="1">
             <w:r>
               <w:rPr>
                 <w:rStyle w:val="Hyperlink"/>
@@ -3362,7 +3401,7 @@
                 <w:noProof/>
                 <w:webHidden/>
               </w:rPr>
-              <w:instrText xml:space="preserve"> PAGEREF _Toc523670726 \h </w:instrText>
+              <w:instrText xml:space="preserve"> PAGEREF _Toc524210511 \h </w:instrText>
             </w:r>
             <w:r>
               <w:rPr>
@@ -3382,7 +3421,7 @@
                 <w:noProof/>
                 <w:webHidden/>
               </w:rPr>
-              <w:t>12</w:t>
+              <w:t>11</w:t>
             </w:r>
             <w:r>
               <w:rPr>
@@ -3400,6 +3439,7 @@
               <w:tab w:val="left" w:pos="480"/>
               <w:tab w:val="right" w:leader="dot" w:pos="9016"/>
             </w:tabs>
+            <w:spacing w:line="360" w:lineRule="auto"/>
             <w:rPr>
               <w:rFonts w:asciiTheme="minorHAnsi" w:eastAsiaTheme="minorEastAsia" w:hAnsiTheme="minorHAnsi" w:cstheme="minorBidi"/>
               <w:noProof/>
@@ -3408,7 +3448,7 @@
               <w:lang w:eastAsia="en-NZ" w:bidi="ar-SA"/>
             </w:rPr>
           </w:pPr>
-          <w:hyperlink w:anchor="_Toc523670727" w:history="1">
+          <w:hyperlink w:anchor="_Toc524210512" w:history="1">
             <w:r>
               <w:rPr>
                 <w:rStyle w:val="Hyperlink"/>
@@ -3431,7 +3471,7 @@
                 <w:rStyle w:val="Hyperlink"/>
                 <w:noProof/>
               </w:rPr>
-              <w:t>Project Proposal</w:t>
+              <w:t>Project Source Code</w:t>
             </w:r>
             <w:r>
               <w:rPr>
@@ -3452,7 +3492,7 @@
                 <w:noProof/>
                 <w:webHidden/>
               </w:rPr>
-              <w:instrText xml:space="preserve"> PAGEREF _Toc523670727 \h </w:instrText>
+              <w:instrText xml:space="preserve"> PAGEREF _Toc524210512 \h </w:instrText>
             </w:r>
             <w:r>
               <w:rPr>
@@ -3472,7 +3512,7 @@
                 <w:noProof/>
                 <w:webHidden/>
               </w:rPr>
-              <w:t>13</w:t>
+              <w:t>12</w:t>
             </w:r>
             <w:r>
               <w:rPr>
@@ -3485,198 +3525,23 @@
         </w:p>
         <w:p>
           <w:pPr>
-            <w:pStyle w:val="TOC1"/>
-            <w:tabs>
-              <w:tab w:val="left" w:pos="480"/>
-              <w:tab w:val="right" w:leader="dot" w:pos="9016"/>
-            </w:tabs>
-            <w:rPr>
-              <w:rFonts w:asciiTheme="minorHAnsi" w:eastAsiaTheme="minorEastAsia" w:hAnsiTheme="minorHAnsi" w:cstheme="minorBidi"/>
-              <w:noProof/>
-              <w:sz w:val="22"/>
-              <w:szCs w:val="22"/>
-              <w:lang w:eastAsia="en-NZ" w:bidi="ar-SA"/>
-            </w:rPr>
+            <w:spacing w:line="360" w:lineRule="auto"/>
           </w:pPr>
-          <w:hyperlink w:anchor="_Toc523670728" w:history="1">
-            <w:r>
-              <w:rPr>
-                <w:rStyle w:val="Hyperlink"/>
-                <w:noProof/>
-              </w:rPr>
-              <w:t>B.</w:t>
-            </w:r>
-            <w:r>
-              <w:rPr>
-                <w:rFonts w:asciiTheme="minorHAnsi" w:eastAsiaTheme="minorEastAsia" w:hAnsiTheme="minorHAnsi" w:cstheme="minorBidi"/>
-                <w:noProof/>
-                <w:sz w:val="22"/>
-                <w:szCs w:val="22"/>
-                <w:lang w:eastAsia="en-NZ" w:bidi="ar-SA"/>
-              </w:rPr>
-              <w:tab/>
-            </w:r>
-            <w:r>
-              <w:rPr>
-                <w:rStyle w:val="Hyperlink"/>
-                <w:noProof/>
-              </w:rPr>
-              <w:t>Interim Report</w:t>
-            </w:r>
-            <w:r>
-              <w:rPr>
-                <w:noProof/>
-                <w:webHidden/>
-              </w:rPr>
-              <w:tab/>
-            </w:r>
-            <w:r>
-              <w:rPr>
-                <w:noProof/>
-                <w:webHidden/>
-              </w:rPr>
-              <w:fldChar w:fldCharType="begin"/>
-            </w:r>
-            <w:r>
-              <w:rPr>
-                <w:noProof/>
-                <w:webHidden/>
-              </w:rPr>
-              <w:instrText xml:space="preserve"> PAGEREF _Toc523670728 \h </w:instrText>
-            </w:r>
-            <w:r>
-              <w:rPr>
-                <w:noProof/>
-                <w:webHidden/>
-              </w:rPr>
-            </w:r>
-            <w:r>
-              <w:rPr>
-                <w:noProof/>
-                <w:webHidden/>
-              </w:rPr>
-              <w:fldChar w:fldCharType="separate"/>
-            </w:r>
-            <w:r>
-              <w:rPr>
-                <w:noProof/>
-                <w:webHidden/>
-              </w:rPr>
-              <w:t>14</w:t>
-            </w:r>
-            <w:r>
-              <w:rPr>
-                <w:noProof/>
-                <w:webHidden/>
-              </w:rPr>
-              <w:fldChar w:fldCharType="end"/>
-            </w:r>
-          </w:hyperlink>
-        </w:p>
-        <w:p>
-          <w:pPr>
-            <w:pStyle w:val="TOC1"/>
-            <w:tabs>
-              <w:tab w:val="left" w:pos="480"/>
-              <w:tab w:val="right" w:leader="dot" w:pos="9016"/>
-            </w:tabs>
-            <w:rPr>
-              <w:rFonts w:asciiTheme="minorHAnsi" w:eastAsiaTheme="minorEastAsia" w:hAnsiTheme="minorHAnsi" w:cstheme="minorBidi"/>
-              <w:noProof/>
-              <w:sz w:val="22"/>
-              <w:szCs w:val="22"/>
-              <w:lang w:eastAsia="en-NZ" w:bidi="ar-SA"/>
-            </w:rPr>
-          </w:pPr>
-          <w:hyperlink w:anchor="_Toc523670731" w:history="1">
-            <w:r>
-              <w:rPr>
-                <w:rStyle w:val="Hyperlink"/>
-                <w:noProof/>
-              </w:rPr>
-              <w:t>C.</w:t>
-            </w:r>
-            <w:r>
-              <w:rPr>
-                <w:rFonts w:asciiTheme="minorHAnsi" w:eastAsiaTheme="minorEastAsia" w:hAnsiTheme="minorHAnsi" w:cstheme="minorBidi"/>
-                <w:noProof/>
-                <w:sz w:val="22"/>
-                <w:szCs w:val="22"/>
-                <w:lang w:eastAsia="en-NZ" w:bidi="ar-SA"/>
-              </w:rPr>
-              <w:tab/>
-            </w:r>
-            <w:r>
-              <w:rPr>
-                <w:rStyle w:val="Hyperlink"/>
-                <w:noProof/>
-              </w:rPr>
-              <w:t>Project Source Code</w:t>
-            </w:r>
-            <w:r>
-              <w:rPr>
-                <w:noProof/>
-                <w:webHidden/>
-              </w:rPr>
-              <w:tab/>
-            </w:r>
-            <w:r>
-              <w:rPr>
-                <w:noProof/>
-                <w:webHidden/>
-              </w:rPr>
-              <w:fldChar w:fldCharType="begin"/>
-            </w:r>
-            <w:r>
-              <w:rPr>
-                <w:noProof/>
-                <w:webHidden/>
-              </w:rPr>
-              <w:instrText xml:space="preserve"> PAGEREF _Toc523670731 \h </w:instrText>
-            </w:r>
-            <w:r>
-              <w:rPr>
-                <w:noProof/>
-                <w:webHidden/>
-              </w:rPr>
-            </w:r>
-            <w:r>
-              <w:rPr>
-                <w:noProof/>
-                <w:webHidden/>
-              </w:rPr>
-              <w:fldChar w:fldCharType="separate"/>
-            </w:r>
-            <w:r>
-              <w:rPr>
-                <w:noProof/>
-                <w:webHidden/>
-              </w:rPr>
-              <w:t>15</w:t>
-            </w:r>
-            <w:r>
-              <w:rPr>
-                <w:noProof/>
-                <w:webHidden/>
-              </w:rPr>
-              <w:fldChar w:fldCharType="end"/>
-            </w:r>
-          </w:hyperlink>
-        </w:p>
-        <w:p>
           <w:r>
             <w:rPr>
               <w:b/>
               <w:bCs/>
               <w:noProof/>
             </w:rPr>
-            <w:lastRenderedPageBreak/>
             <w:fldChar w:fldCharType="end"/>
           </w:r>
         </w:p>
       </w:sdtContent>
     </w:sdt>
     <w:p>
+      <w:pPr>
+        <w:spacing w:line="360" w:lineRule="auto"/>
+      </w:pPr>
       <w:r>
         <w:br w:type="page"/>
       </w:r>
@@ -3688,13 +3553,14 @@
           <w:ilvl w:val="0"/>
           <w:numId w:val="1"/>
         </w:numPr>
-      </w:pPr>
-      <w:bookmarkStart w:id="0" w:name="_Toc523670664"/>
+        <w:spacing w:line="360" w:lineRule="auto"/>
+      </w:pPr>
+      <w:bookmarkStart w:id="1" w:name="_Toc524210449"/>
       <w:r>
         <w:lastRenderedPageBreak/>
         <w:t>Introduction</w:t>
       </w:r>
-      <w:bookmarkEnd w:id="0"/>
+      <w:bookmarkEnd w:id="1"/>
     </w:p>
     <w:p>
       <w:pPr>
@@ -3703,19 +3569,27 @@
           <w:ilvl w:val="1"/>
           <w:numId w:val="1"/>
         </w:numPr>
-      </w:pPr>
-      <w:bookmarkStart w:id="1" w:name="_Toc523670665"/>
+        <w:spacing w:line="360" w:lineRule="auto"/>
+      </w:pPr>
+      <w:bookmarkStart w:id="2" w:name="_Toc524210450"/>
       <w:r>
         <w:t>SHA-2 (Define terms)</w:t>
       </w:r>
-      <w:bookmarkEnd w:id="1"/>
-    </w:p>
-    <w:p>
+      <w:bookmarkEnd w:id="2"/>
+    </w:p>
+    <w:p>
+      <w:pPr>
+        <w:spacing w:line="360" w:lineRule="auto"/>
+      </w:pPr>
       <w:r>
         <w:t>Standardized under FIPS180-2 (currently FIPS180-4) by the NSA. Class of cryptographic hash functions superseding SHA-1. Used in a variety of applications such as digital signatures, proof of work, file integrity, and password storage.</w:t>
       </w:r>
     </w:p>
-    <w:p/>
+    <w:p>
+      <w:pPr>
+        <w:spacing w:line="360" w:lineRule="auto"/>
+      </w:pPr>
+    </w:p>
     <w:p>
       <w:pPr>
         <w:pStyle w:val="Heading2"/>
@@ -3723,14 +3597,18 @@
           <w:ilvl w:val="1"/>
           <w:numId w:val="1"/>
         </w:numPr>
-      </w:pPr>
-      <w:bookmarkStart w:id="2" w:name="_Toc523670666"/>
+        <w:spacing w:line="360" w:lineRule="auto"/>
+      </w:pPr>
+      <w:bookmarkStart w:id="3" w:name="_Toc524210451"/>
       <w:r>
         <w:t>Motivation (Why is cryptanalysis important)</w:t>
       </w:r>
-      <w:bookmarkEnd w:id="2"/>
-    </w:p>
-    <w:p>
+      <w:bookmarkEnd w:id="3"/>
+    </w:p>
+    <w:p>
+      <w:pPr>
+        <w:spacing w:line="360" w:lineRule="auto"/>
+      </w:pPr>
       <w:r>
         <w:t xml:space="preserve">Many hash functions have come before SHA-2; many have been broken (MD5, RIPEMD, SHA-0, SHA-1). Hash functions are security-critical, we need assurance that a malicious actor cannot subvert them in a tractable amount of time / with </w:t>
       </w:r>
@@ -3743,7 +3621,11 @@
         <w:t xml:space="preserve"> amount of computational power.</w:t>
       </w:r>
     </w:p>
-    <w:p/>
+    <w:p>
+      <w:pPr>
+        <w:spacing w:line="360" w:lineRule="auto"/>
+      </w:pPr>
+    </w:p>
     <w:p>
       <w:pPr>
         <w:pStyle w:val="Heading2"/>
@@ -3751,19 +3633,27 @@
           <w:ilvl w:val="1"/>
           <w:numId w:val="1"/>
         </w:numPr>
-      </w:pPr>
-      <w:bookmarkStart w:id="3" w:name="_Toc523670667"/>
+        <w:spacing w:line="360" w:lineRule="auto"/>
+      </w:pPr>
+      <w:bookmarkStart w:id="4" w:name="_Toc524210452"/>
       <w:r>
         <w:t>Aim (Project statement)</w:t>
       </w:r>
-      <w:bookmarkEnd w:id="3"/>
-    </w:p>
-    <w:p>
+      <w:bookmarkEnd w:id="4"/>
+    </w:p>
+    <w:p>
+      <w:pPr>
+        <w:spacing w:line="360" w:lineRule="auto"/>
+      </w:pPr>
       <w:r>
         <w:t>Look at the existing framework that is differential cryptanalysis, determine problems or gaps of knowledge in the public sphere of research, and attempt to find solutions</w:t>
       </w:r>
     </w:p>
-    <w:p/>
+    <w:p>
+      <w:pPr>
+        <w:spacing w:line="360" w:lineRule="auto"/>
+      </w:pPr>
+    </w:p>
     <w:p>
       <w:pPr>
         <w:pStyle w:val="Heading2"/>
@@ -3771,19 +3661,27 @@
           <w:ilvl w:val="1"/>
           <w:numId w:val="1"/>
         </w:numPr>
-      </w:pPr>
-      <w:bookmarkStart w:id="4" w:name="_Toc523670668"/>
+        <w:spacing w:line="360" w:lineRule="auto"/>
+      </w:pPr>
+      <w:bookmarkStart w:id="5" w:name="_Toc524210453"/>
       <w:r>
         <w:t>Importance (Literature Review)</w:t>
       </w:r>
-      <w:bookmarkEnd w:id="4"/>
-    </w:p>
-    <w:p>
+      <w:bookmarkEnd w:id="5"/>
+    </w:p>
+    <w:p>
+      <w:pPr>
+        <w:spacing w:line="360" w:lineRule="auto"/>
+      </w:pPr>
       <w:r>
         <w:t xml:space="preserve">Lack of public information on differential cryptanalysis of hash functions; most data is masters/PhD reports, or conference proceedings. Prior is indigestible in terms of content and sparse in terms of availability, latter does not have enough data and is not thorough in explanations. Difficult for new people to enter the field due to lack of knowledge. </w:t>
       </w:r>
     </w:p>
-    <w:p/>
+    <w:p>
+      <w:pPr>
+        <w:spacing w:line="360" w:lineRule="auto"/>
+      </w:pPr>
+    </w:p>
     <w:p>
       <w:pPr>
         <w:pStyle w:val="ListParagraph"/>
@@ -3793,7 +3691,7 @@
           <w:ilvl w:val="0"/>
           <w:numId w:val="5"/>
         </w:numPr>
-        <w:spacing w:before="40"/>
+        <w:spacing w:before="40" w:line="360" w:lineRule="auto"/>
         <w:contextualSpacing w:val="0"/>
         <w:outlineLvl w:val="1"/>
         <w:rPr>
@@ -3804,14 +3702,16 @@
           <w:szCs w:val="23"/>
         </w:rPr>
       </w:pPr>
-      <w:bookmarkStart w:id="5" w:name="_Toc523612712"/>
-      <w:bookmarkStart w:id="6" w:name="_Toc523614607"/>
-      <w:bookmarkStart w:id="7" w:name="_Toc523663484"/>
-      <w:bookmarkStart w:id="8" w:name="_Toc523670669"/>
-      <w:bookmarkEnd w:id="5"/>
+      <w:bookmarkStart w:id="6" w:name="_Toc523612712"/>
+      <w:bookmarkStart w:id="7" w:name="_Toc523614607"/>
+      <w:bookmarkStart w:id="8" w:name="_Toc523663484"/>
+      <w:bookmarkStart w:id="9" w:name="_Toc523670669"/>
+      <w:bookmarkStart w:id="10" w:name="_Toc524210454"/>
       <w:bookmarkEnd w:id="6"/>
       <w:bookmarkEnd w:id="7"/>
       <w:bookmarkEnd w:id="8"/>
+      <w:bookmarkEnd w:id="9"/>
+      <w:bookmarkEnd w:id="10"/>
     </w:p>
     <w:p>
       <w:pPr>
@@ -3822,7 +3722,7 @@
           <w:ilvl w:val="1"/>
           <w:numId w:val="5"/>
         </w:numPr>
-        <w:spacing w:before="40"/>
+        <w:spacing w:before="40" w:line="360" w:lineRule="auto"/>
         <w:contextualSpacing w:val="0"/>
         <w:outlineLvl w:val="1"/>
         <w:rPr>
@@ -3833,14 +3733,16 @@
           <w:szCs w:val="23"/>
         </w:rPr>
       </w:pPr>
-      <w:bookmarkStart w:id="9" w:name="_Toc523612713"/>
-      <w:bookmarkStart w:id="10" w:name="_Toc523614608"/>
-      <w:bookmarkStart w:id="11" w:name="_Toc523663485"/>
-      <w:bookmarkStart w:id="12" w:name="_Toc523670670"/>
-      <w:bookmarkEnd w:id="9"/>
-      <w:bookmarkEnd w:id="10"/>
+      <w:bookmarkStart w:id="11" w:name="_Toc523612713"/>
+      <w:bookmarkStart w:id="12" w:name="_Toc523614608"/>
+      <w:bookmarkStart w:id="13" w:name="_Toc523663485"/>
+      <w:bookmarkStart w:id="14" w:name="_Toc523670670"/>
+      <w:bookmarkStart w:id="15" w:name="_Toc524210455"/>
       <w:bookmarkEnd w:id="11"/>
       <w:bookmarkEnd w:id="12"/>
+      <w:bookmarkEnd w:id="13"/>
+      <w:bookmarkEnd w:id="14"/>
+      <w:bookmarkEnd w:id="15"/>
     </w:p>
     <w:p>
       <w:pPr>
@@ -3851,7 +3753,7 @@
           <w:ilvl w:val="1"/>
           <w:numId w:val="5"/>
         </w:numPr>
-        <w:spacing w:before="40"/>
+        <w:spacing w:before="40" w:line="360" w:lineRule="auto"/>
         <w:contextualSpacing w:val="0"/>
         <w:outlineLvl w:val="1"/>
         <w:rPr>
@@ -3862,14 +3764,16 @@
           <w:szCs w:val="23"/>
         </w:rPr>
       </w:pPr>
-      <w:bookmarkStart w:id="13" w:name="_Toc523612714"/>
-      <w:bookmarkStart w:id="14" w:name="_Toc523614609"/>
-      <w:bookmarkStart w:id="15" w:name="_Toc523663486"/>
-      <w:bookmarkStart w:id="16" w:name="_Toc523670671"/>
-      <w:bookmarkEnd w:id="13"/>
-      <w:bookmarkEnd w:id="14"/>
-      <w:bookmarkEnd w:id="15"/>
+      <w:bookmarkStart w:id="16" w:name="_Toc523612714"/>
+      <w:bookmarkStart w:id="17" w:name="_Toc523614609"/>
+      <w:bookmarkStart w:id="18" w:name="_Toc523663486"/>
+      <w:bookmarkStart w:id="19" w:name="_Toc523670671"/>
+      <w:bookmarkStart w:id="20" w:name="_Toc524210456"/>
       <w:bookmarkEnd w:id="16"/>
+      <w:bookmarkEnd w:id="17"/>
+      <w:bookmarkEnd w:id="18"/>
+      <w:bookmarkEnd w:id="19"/>
+      <w:bookmarkEnd w:id="20"/>
     </w:p>
     <w:p>
       <w:pPr>
@@ -3880,7 +3784,7 @@
           <w:ilvl w:val="1"/>
           <w:numId w:val="5"/>
         </w:numPr>
-        <w:spacing w:before="40"/>
+        <w:spacing w:before="40" w:line="360" w:lineRule="auto"/>
         <w:contextualSpacing w:val="0"/>
         <w:outlineLvl w:val="1"/>
         <w:rPr>
@@ -3891,14 +3795,16 @@
           <w:szCs w:val="23"/>
         </w:rPr>
       </w:pPr>
-      <w:bookmarkStart w:id="17" w:name="_Toc523612715"/>
-      <w:bookmarkStart w:id="18" w:name="_Toc523614610"/>
-      <w:bookmarkStart w:id="19" w:name="_Toc523663487"/>
-      <w:bookmarkStart w:id="20" w:name="_Toc523670672"/>
-      <w:bookmarkEnd w:id="17"/>
-      <w:bookmarkEnd w:id="18"/>
-      <w:bookmarkEnd w:id="19"/>
-      <w:bookmarkEnd w:id="20"/>
+      <w:bookmarkStart w:id="21" w:name="_Toc523612715"/>
+      <w:bookmarkStart w:id="22" w:name="_Toc523614610"/>
+      <w:bookmarkStart w:id="23" w:name="_Toc523663487"/>
+      <w:bookmarkStart w:id="24" w:name="_Toc523670672"/>
+      <w:bookmarkStart w:id="25" w:name="_Toc524210457"/>
+      <w:bookmarkEnd w:id="21"/>
+      <w:bookmarkEnd w:id="22"/>
+      <w:bookmarkEnd w:id="23"/>
+      <w:bookmarkEnd w:id="24"/>
+      <w:bookmarkEnd w:id="25"/>
     </w:p>
     <w:p>
       <w:pPr>
@@ -3909,7 +3815,7 @@
           <w:ilvl w:val="1"/>
           <w:numId w:val="5"/>
         </w:numPr>
-        <w:spacing w:before="40"/>
+        <w:spacing w:before="40" w:line="360" w:lineRule="auto"/>
         <w:contextualSpacing w:val="0"/>
         <w:outlineLvl w:val="1"/>
         <w:rPr>
@@ -3920,14 +3826,16 @@
           <w:szCs w:val="23"/>
         </w:rPr>
       </w:pPr>
-      <w:bookmarkStart w:id="21" w:name="_Toc523612716"/>
-      <w:bookmarkStart w:id="22" w:name="_Toc523614611"/>
-      <w:bookmarkStart w:id="23" w:name="_Toc523663488"/>
-      <w:bookmarkStart w:id="24" w:name="_Toc523670673"/>
-      <w:bookmarkEnd w:id="21"/>
-      <w:bookmarkEnd w:id="22"/>
-      <w:bookmarkEnd w:id="23"/>
-      <w:bookmarkEnd w:id="24"/>
+      <w:bookmarkStart w:id="26" w:name="_Toc523612716"/>
+      <w:bookmarkStart w:id="27" w:name="_Toc523614611"/>
+      <w:bookmarkStart w:id="28" w:name="_Toc523663488"/>
+      <w:bookmarkStart w:id="29" w:name="_Toc523670673"/>
+      <w:bookmarkStart w:id="30" w:name="_Toc524210458"/>
+      <w:bookmarkEnd w:id="26"/>
+      <w:bookmarkEnd w:id="27"/>
+      <w:bookmarkEnd w:id="28"/>
+      <w:bookmarkEnd w:id="29"/>
+      <w:bookmarkEnd w:id="30"/>
     </w:p>
     <w:p>
       <w:pPr>
@@ -3936,14 +3844,18 @@
           <w:ilvl w:val="1"/>
           <w:numId w:val="5"/>
         </w:numPr>
-      </w:pPr>
-      <w:bookmarkStart w:id="25" w:name="_Toc523670674"/>
+        <w:spacing w:line="360" w:lineRule="auto"/>
+      </w:pPr>
+      <w:bookmarkStart w:id="31" w:name="_Toc524210459"/>
       <w:r>
         <w:t>Overview (Description of remaining content in report)</w:t>
       </w:r>
-      <w:bookmarkEnd w:id="25"/>
-    </w:p>
-    <w:p>
+      <w:bookmarkEnd w:id="31"/>
+    </w:p>
+    <w:p>
+      <w:pPr>
+        <w:spacing w:line="360" w:lineRule="auto"/>
+      </w:pPr>
       <w:r>
         <w:t xml:space="preserve">Researched a whole host of current attacks on SHA-2 as well as past hash functions. Determined that differential cryptanalysis was promising, attempted to learn more about it. Fell flat when it came to </w:t>
       </w:r>
@@ -3963,12 +3875,14 @@
           <w:ilvl w:val="0"/>
           <w:numId w:val="1"/>
         </w:numPr>
-      </w:pPr>
-      <w:bookmarkStart w:id="26" w:name="_Toc523670675"/>
-      <w:r>
+        <w:spacing w:line="360" w:lineRule="auto"/>
+      </w:pPr>
+      <w:bookmarkStart w:id="32" w:name="_Toc524210460"/>
+      <w:r>
+        <w:lastRenderedPageBreak/>
         <w:t>Background</w:t>
       </w:r>
-      <w:bookmarkEnd w:id="26"/>
+      <w:bookmarkEnd w:id="32"/>
     </w:p>
     <w:p>
       <w:pPr>
@@ -3979,7 +3893,7 @@
           <w:ilvl w:val="0"/>
           <w:numId w:val="5"/>
         </w:numPr>
-        <w:spacing w:before="40"/>
+        <w:spacing w:before="40" w:line="360" w:lineRule="auto"/>
         <w:contextualSpacing w:val="0"/>
         <w:outlineLvl w:val="1"/>
         <w:rPr>
@@ -3990,12 +3904,14 @@
           <w:szCs w:val="23"/>
         </w:rPr>
       </w:pPr>
-      <w:bookmarkStart w:id="27" w:name="_Toc523614614"/>
-      <w:bookmarkStart w:id="28" w:name="_Toc523663491"/>
-      <w:bookmarkStart w:id="29" w:name="_Toc523670676"/>
-      <w:bookmarkEnd w:id="27"/>
-      <w:bookmarkEnd w:id="28"/>
-      <w:bookmarkEnd w:id="29"/>
+      <w:bookmarkStart w:id="33" w:name="_Toc523614614"/>
+      <w:bookmarkStart w:id="34" w:name="_Toc523663491"/>
+      <w:bookmarkStart w:id="35" w:name="_Toc523670676"/>
+      <w:bookmarkStart w:id="36" w:name="_Toc524210461"/>
+      <w:bookmarkEnd w:id="33"/>
+      <w:bookmarkEnd w:id="34"/>
+      <w:bookmarkEnd w:id="35"/>
+      <w:bookmarkEnd w:id="36"/>
     </w:p>
     <w:p>
       <w:pPr>
@@ -4004,14 +3920,493 @@
           <w:ilvl w:val="1"/>
           <w:numId w:val="5"/>
         </w:numPr>
-      </w:pPr>
-      <w:bookmarkStart w:id="30" w:name="_Toc523670677"/>
+        <w:spacing w:line="360" w:lineRule="auto"/>
+      </w:pPr>
+      <w:bookmarkStart w:id="37" w:name="_Toc524210462"/>
       <w:r>
         <w:t>Hash Functions</w:t>
       </w:r>
-      <w:bookmarkEnd w:id="30"/>
-    </w:p>
-    <w:p>
+      <w:bookmarkEnd w:id="37"/>
+    </w:p>
+    <w:p>
+      <w:pPr>
+        <w:spacing w:line="360" w:lineRule="auto"/>
+      </w:pPr>
+      <w:r>
+        <w:t xml:space="preserve">We define a hash function </w:t>
+      </w:r>
+      <m:oMath>
+        <m:r>
+          <w:rPr>
+            <w:rFonts w:ascii="Cambria Math" w:hAnsi="Cambria Math"/>
+          </w:rPr>
+          <m:t>H</m:t>
+        </m:r>
+      </m:oMath>
+      <w:r>
+        <w:t xml:space="preserve"> </w:t>
+      </w:r>
+      <w:r>
+        <w:t>to be a pure mathematical</w:t>
+      </w:r>
+      <w:r>
+        <w:t xml:space="preserve"> function</w:t>
+      </w:r>
+      <w:r>
+        <w:t xml:space="preserve">, which takes an arbitrary length input, and produces some fixed length output. The input to such functions is referred to as the message, and the output is referred to as the digest, or hash value associated with the message. </w:t>
+      </w:r>
+      <w:proofErr w:type="gramStart"/>
+      <w:r>
+        <w:t>Typically</w:t>
+      </w:r>
+      <w:proofErr w:type="gramEnd"/>
+      <w:r>
+        <w:t xml:space="preserve"> the input is some block of memory, while the output is typed as an integer.</w:t>
+      </w:r>
+      <w:r>
+        <w:t xml:space="preserve"> It is important to note that such functions are not unique mappings. As the input space for a hash function is arbitrary, and the output space is finite, there is theoretically infinitely many values </w:t>
+      </w:r>
+      <m:oMath>
+        <m:r>
+          <w:rPr>
+            <w:rFonts w:ascii="Cambria Math" w:hAnsi="Cambria Math"/>
+          </w:rPr>
+          <m:t>x</m:t>
+        </m:r>
+      </m:oMath>
+      <w:r>
+        <w:t xml:space="preserve"> and </w:t>
+      </w:r>
+      <m:oMath>
+        <m:r>
+          <w:rPr>
+            <w:rFonts w:ascii="Cambria Math" w:hAnsi="Cambria Math"/>
+          </w:rPr>
+          <m:t>y</m:t>
+        </m:r>
+      </m:oMath>
+      <w:r>
+        <w:t xml:space="preserve"> such that </w:t>
+      </w:r>
+      <m:oMath>
+        <m:r>
+          <w:rPr>
+            <w:rFonts w:ascii="Cambria Math" w:hAnsi="Cambria Math"/>
+          </w:rPr>
+          <m:t>H</m:t>
+        </m:r>
+        <m:d>
+          <m:dPr>
+            <m:ctrlPr>
+              <w:rPr>
+                <w:rFonts w:ascii="Cambria Math" w:hAnsi="Cambria Math"/>
+                <w:i/>
+              </w:rPr>
+            </m:ctrlPr>
+          </m:dPr>
+          <m:e>
+            <m:r>
+              <w:rPr>
+                <w:rFonts w:ascii="Cambria Math" w:hAnsi="Cambria Math"/>
+              </w:rPr>
+              <m:t>x</m:t>
+            </m:r>
+          </m:e>
+        </m:d>
+        <m:r>
+          <w:rPr>
+            <w:rFonts w:ascii="Cambria Math" w:hAnsi="Cambria Math"/>
+          </w:rPr>
+          <m:t>=H(y)</m:t>
+        </m:r>
+      </m:oMath>
+      <w:r>
+        <w:t>. This is true regardless of the construction.</w:t>
+      </w:r>
+    </w:p>
+    <w:p>
+      <w:pPr>
+        <w:spacing w:line="360" w:lineRule="auto"/>
+      </w:pPr>
+      <w:r>
+        <w:t>A cryptographic hash function is a special class of hash functions which satisfy three key properties:</w:t>
+      </w:r>
+    </w:p>
+    <w:p>
+      <w:pPr>
+        <w:pStyle w:val="ListParagraph"/>
+        <w:numPr>
+          <w:ilvl w:val="0"/>
+          <w:numId w:val="13"/>
+        </w:numPr>
+        <w:spacing w:line="360" w:lineRule="auto"/>
+      </w:pPr>
+      <w:r>
+        <w:t xml:space="preserve">Preimage resistance: Given a hash value </w:t>
+      </w:r>
+      <m:oMath>
+        <m:r>
+          <w:rPr>
+            <w:rFonts w:ascii="Cambria Math" w:hAnsi="Cambria Math"/>
+          </w:rPr>
+          <m:t>y</m:t>
+        </m:r>
+      </m:oMath>
+      <w:r>
+        <w:t xml:space="preserve">, it is infeasible to find a message </w:t>
+      </w:r>
+      <m:oMath>
+        <m:r>
+          <w:rPr>
+            <w:rFonts w:ascii="Cambria Math" w:hAnsi="Cambria Math"/>
+          </w:rPr>
+          <m:t>x</m:t>
+        </m:r>
+      </m:oMath>
+      <w:r>
+        <w:t xml:space="preserve"> such that </w:t>
+      </w:r>
+      <m:oMath>
+        <m:r>
+          <w:rPr>
+            <w:rFonts w:ascii="Cambria Math" w:hAnsi="Cambria Math"/>
+          </w:rPr>
+          <m:t>H</m:t>
+        </m:r>
+        <m:d>
+          <m:dPr>
+            <m:ctrlPr>
+              <w:rPr>
+                <w:rFonts w:ascii="Cambria Math" w:hAnsi="Cambria Math"/>
+                <w:i/>
+              </w:rPr>
+            </m:ctrlPr>
+          </m:dPr>
+          <m:e>
+            <m:r>
+              <w:rPr>
+                <w:rFonts w:ascii="Cambria Math" w:hAnsi="Cambria Math"/>
+              </w:rPr>
+              <m:t>x</m:t>
+            </m:r>
+          </m:e>
+        </m:d>
+        <m:r>
+          <w:rPr>
+            <w:rFonts w:ascii="Cambria Math" w:hAnsi="Cambria Math"/>
+          </w:rPr>
+          <m:t>=y</m:t>
+        </m:r>
+      </m:oMath>
+    </w:p>
+    <w:p>
+      <w:pPr>
+        <w:pStyle w:val="ListParagraph"/>
+        <w:numPr>
+          <w:ilvl w:val="0"/>
+          <w:numId w:val="13"/>
+        </w:numPr>
+        <w:spacing w:line="360" w:lineRule="auto"/>
+      </w:pPr>
+      <w:r>
+        <w:t xml:space="preserve">Second preimage resistance: Given a message </w:t>
+      </w:r>
+      <m:oMath>
+        <m:r>
+          <w:rPr>
+            <w:rFonts w:ascii="Cambria Math" w:hAnsi="Cambria Math"/>
+          </w:rPr>
+          <m:t>x</m:t>
+        </m:r>
+      </m:oMath>
+      <w:r>
+        <w:t xml:space="preserve"> with hash value </w:t>
+      </w:r>
+      <m:oMath>
+        <m:r>
+          <w:rPr>
+            <w:rFonts w:ascii="Cambria Math" w:hAnsi="Cambria Math"/>
+          </w:rPr>
+          <m:t>y=H(x)</m:t>
+        </m:r>
+      </m:oMath>
+      <w:r>
+        <w:t xml:space="preserve">, it is infeasible to find a second message </w:t>
+      </w:r>
+      <m:oMath>
+        <m:acc>
+          <m:accPr>
+            <m:chr m:val="̅"/>
+            <m:ctrlPr>
+              <w:rPr>
+                <w:rFonts w:ascii="Cambria Math" w:hAnsi="Cambria Math"/>
+                <w:i/>
+              </w:rPr>
+            </m:ctrlPr>
+          </m:accPr>
+          <m:e>
+            <m:r>
+              <w:rPr>
+                <w:rFonts w:ascii="Cambria Math" w:hAnsi="Cambria Math"/>
+              </w:rPr>
+              <m:t>x</m:t>
+            </m:r>
+          </m:e>
+        </m:acc>
+      </m:oMath>
+      <w:r>
+        <w:t xml:space="preserve"> such that </w:t>
+      </w:r>
+      <m:oMath>
+        <m:r>
+          <w:rPr>
+            <w:rFonts w:ascii="Cambria Math" w:hAnsi="Cambria Math"/>
+          </w:rPr>
+          <m:t>x≠</m:t>
+        </m:r>
+        <m:acc>
+          <m:accPr>
+            <m:chr m:val="̅"/>
+            <m:ctrlPr>
+              <w:rPr>
+                <w:rFonts w:ascii="Cambria Math" w:hAnsi="Cambria Math"/>
+                <w:i/>
+              </w:rPr>
+            </m:ctrlPr>
+          </m:accPr>
+          <m:e>
+            <m:r>
+              <w:rPr>
+                <w:rFonts w:ascii="Cambria Math" w:hAnsi="Cambria Math"/>
+              </w:rPr>
+              <m:t>x</m:t>
+            </m:r>
+          </m:e>
+        </m:acc>
+      </m:oMath>
+      <w:r>
+        <w:t xml:space="preserve">, and </w:t>
+      </w:r>
+      <m:oMath>
+        <m:r>
+          <w:rPr>
+            <w:rFonts w:ascii="Cambria Math" w:hAnsi="Cambria Math"/>
+          </w:rPr>
+          <m:t>H</m:t>
+        </m:r>
+        <m:d>
+          <m:dPr>
+            <m:ctrlPr>
+              <w:rPr>
+                <w:rFonts w:ascii="Cambria Math" w:hAnsi="Cambria Math"/>
+                <w:i/>
+              </w:rPr>
+            </m:ctrlPr>
+          </m:dPr>
+          <m:e>
+            <m:acc>
+              <m:accPr>
+                <m:chr m:val="̅"/>
+                <m:ctrlPr>
+                  <w:rPr>
+                    <w:rFonts w:ascii="Cambria Math" w:hAnsi="Cambria Math"/>
+                    <w:i/>
+                  </w:rPr>
+                </m:ctrlPr>
+              </m:accPr>
+              <m:e>
+                <m:r>
+                  <w:rPr>
+                    <w:rFonts w:ascii="Cambria Math" w:hAnsi="Cambria Math"/>
+                  </w:rPr>
+                  <m:t>x</m:t>
+                </m:r>
+              </m:e>
+            </m:acc>
+          </m:e>
+        </m:d>
+        <m:r>
+          <w:rPr>
+            <w:rFonts w:ascii="Cambria Math" w:hAnsi="Cambria Math"/>
+          </w:rPr>
+          <m:t xml:space="preserve">=y </m:t>
+        </m:r>
+      </m:oMath>
+    </w:p>
+    <w:p>
+      <w:pPr>
+        <w:pStyle w:val="ListParagraph"/>
+        <w:numPr>
+          <w:ilvl w:val="0"/>
+          <w:numId w:val="13"/>
+        </w:numPr>
+        <w:spacing w:line="360" w:lineRule="auto"/>
+      </w:pPr>
+      <w:r>
+        <w:t xml:space="preserve">Collision resistance: It is infeasible to find a message </w:t>
+      </w:r>
+      <m:oMath>
+        <m:r>
+          <w:rPr>
+            <w:rFonts w:ascii="Cambria Math" w:hAnsi="Cambria Math"/>
+          </w:rPr>
+          <m:t>x</m:t>
+        </m:r>
+      </m:oMath>
+      <w:r>
+        <w:t xml:space="preserve">, </w:t>
+      </w:r>
+      <m:oMath>
+        <m:acc>
+          <m:accPr>
+            <m:chr m:val="̅"/>
+            <m:ctrlPr>
+              <w:rPr>
+                <w:rFonts w:ascii="Cambria Math" w:hAnsi="Cambria Math"/>
+                <w:i/>
+              </w:rPr>
+            </m:ctrlPr>
+          </m:accPr>
+          <m:e>
+            <m:r>
+              <w:rPr>
+                <w:rFonts w:ascii="Cambria Math" w:hAnsi="Cambria Math"/>
+              </w:rPr>
+              <m:t>x</m:t>
+            </m:r>
+          </m:e>
+        </m:acc>
+      </m:oMath>
+      <w:r>
+        <w:t xml:space="preserve"> such that </w:t>
+      </w:r>
+      <m:oMath>
+        <m:r>
+          <w:rPr>
+            <w:rFonts w:ascii="Cambria Math" w:hAnsi="Cambria Math"/>
+          </w:rPr>
+          <m:t>x≠</m:t>
+        </m:r>
+        <m:acc>
+          <m:accPr>
+            <m:chr m:val="̅"/>
+            <m:ctrlPr>
+              <w:rPr>
+                <w:rFonts w:ascii="Cambria Math" w:hAnsi="Cambria Math"/>
+                <w:i/>
+              </w:rPr>
+            </m:ctrlPr>
+          </m:accPr>
+          <m:e>
+            <m:r>
+              <w:rPr>
+                <w:rFonts w:ascii="Cambria Math" w:hAnsi="Cambria Math"/>
+              </w:rPr>
+              <m:t>x</m:t>
+            </m:r>
+          </m:e>
+        </m:acc>
+      </m:oMath>
+      <w:r>
+        <w:t xml:space="preserve">, and </w:t>
+      </w:r>
+      <m:oMath>
+        <m:r>
+          <w:rPr>
+            <w:rFonts w:ascii="Cambria Math" w:hAnsi="Cambria Math"/>
+          </w:rPr>
+          <m:t>H</m:t>
+        </m:r>
+        <m:d>
+          <m:dPr>
+            <m:ctrlPr>
+              <w:rPr>
+                <w:rFonts w:ascii="Cambria Math" w:hAnsi="Cambria Math"/>
+                <w:i/>
+              </w:rPr>
+            </m:ctrlPr>
+          </m:dPr>
+          <m:e>
+            <m:r>
+              <w:rPr>
+                <w:rFonts w:ascii="Cambria Math" w:hAnsi="Cambria Math"/>
+              </w:rPr>
+              <m:t>x</m:t>
+            </m:r>
+          </m:e>
+        </m:d>
+        <m:r>
+          <w:rPr>
+            <w:rFonts w:ascii="Cambria Math" w:hAnsi="Cambria Math"/>
+          </w:rPr>
+          <m:t>=H(</m:t>
+        </m:r>
+        <m:acc>
+          <m:accPr>
+            <m:chr m:val="̅"/>
+            <m:ctrlPr>
+              <w:rPr>
+                <w:rFonts w:ascii="Cambria Math" w:hAnsi="Cambria Math"/>
+                <w:i/>
+              </w:rPr>
+            </m:ctrlPr>
+          </m:accPr>
+          <m:e>
+            <m:r>
+              <w:rPr>
+                <w:rFonts w:ascii="Cambria Math" w:hAnsi="Cambria Math"/>
+              </w:rPr>
+              <m:t>x</m:t>
+            </m:r>
+          </m:e>
+        </m:acc>
+        <m:r>
+          <w:rPr>
+            <w:rFonts w:ascii="Cambria Math" w:hAnsi="Cambria Math"/>
+          </w:rPr>
+          <m:t>)</m:t>
+        </m:r>
+      </m:oMath>
+    </w:p>
+    <w:p>
+      <w:pPr>
+        <w:spacing w:line="360" w:lineRule="auto"/>
+      </w:pPr>
+      <w:r>
+        <w:t xml:space="preserve">By infeasible, we mean that there is no better method than to brute-force search the input space of </w:t>
+      </w:r>
+      <m:oMath>
+        <m:r>
+          <w:rPr>
+            <w:rFonts w:ascii="Cambria Math" w:hAnsi="Cambria Math"/>
+          </w:rPr>
+          <m:t>H</m:t>
+        </m:r>
+      </m:oMath>
+      <w:r>
+        <w:t xml:space="preserve">. One exception however is collision resistance; </w:t>
+      </w:r>
+    </w:p>
+    <w:p>
+      <w:pPr>
+        <w:spacing w:line="360" w:lineRule="auto"/>
+      </w:pPr>
+      <w:r>
+        <w:t>If a cryptographic hash function can be shown to violate any of these three properties, typically by devising an algorithm that runs faster than brute force, we consider the hash function broken.</w:t>
+      </w:r>
+    </w:p>
+    <w:p>
+      <w:pPr>
+        <w:spacing w:line="360" w:lineRule="auto"/>
+      </w:pPr>
+      <w:r>
+        <w:t xml:space="preserve"> </w:t>
+      </w:r>
+    </w:p>
+    <w:p>
+      <w:pPr>
+        <w:spacing w:line="360" w:lineRule="auto"/>
+      </w:pPr>
       <w:r>
         <w:t xml:space="preserve">Hash functions are maps from </w:t>
       </w:r>
@@ -4140,14 +4535,18 @@
           <w:ilvl w:val="2"/>
           <w:numId w:val="5"/>
         </w:numPr>
-      </w:pPr>
-      <w:bookmarkStart w:id="31" w:name="_Toc523670678"/>
+        <w:spacing w:line="360" w:lineRule="auto"/>
+      </w:pPr>
+      <w:bookmarkStart w:id="38" w:name="_Toc524210463"/>
       <w:r>
         <w:t>Properties</w:t>
       </w:r>
-      <w:bookmarkEnd w:id="31"/>
-    </w:p>
-    <w:p>
+      <w:bookmarkEnd w:id="38"/>
+    </w:p>
+    <w:p>
+      <w:pPr>
+        <w:spacing w:line="360" w:lineRule="auto"/>
+      </w:pPr>
       <w:r>
         <w:tab/>
         <w:t xml:space="preserve">Quick to compute; deterministic. Not required but sometimes assumed to be uniformly distributed, continuous, and non-invertible. </w:t>
@@ -4160,14 +4559,19 @@
           <w:ilvl w:val="1"/>
           <w:numId w:val="5"/>
         </w:numPr>
-      </w:pPr>
-      <w:bookmarkStart w:id="32" w:name="_Toc523670679"/>
-      <w:r>
+        <w:spacing w:line="360" w:lineRule="auto"/>
+      </w:pPr>
+      <w:bookmarkStart w:id="39" w:name="_Toc524210464"/>
+      <w:r>
+        <w:lastRenderedPageBreak/>
         <w:t>Cryptographic Hash Functions</w:t>
       </w:r>
-      <w:bookmarkEnd w:id="32"/>
-    </w:p>
-    <w:p>
+      <w:bookmarkEnd w:id="39"/>
+    </w:p>
+    <w:p>
+      <w:pPr>
+        <w:spacing w:line="360" w:lineRule="auto"/>
+      </w:pPr>
       <w:r>
         <w:t xml:space="preserve">Strict subset of class of hash functions. Have stringent properties that make them more suitable for sensitive tasks. </w:t>
       </w:r>
@@ -4179,26 +4583,29 @@
           <w:ilvl w:val="2"/>
           <w:numId w:val="5"/>
         </w:numPr>
-      </w:pPr>
-      <w:bookmarkStart w:id="33" w:name="_Toc523670680"/>
+        <w:spacing w:line="360" w:lineRule="auto"/>
+      </w:pPr>
+      <w:bookmarkStart w:id="40" w:name="_Toc524210465"/>
       <w:r>
         <w:t>Properties</w:t>
       </w:r>
-      <w:bookmarkEnd w:id="33"/>
-    </w:p>
-    <w:p>
+      <w:bookmarkEnd w:id="40"/>
+    </w:p>
+    <w:p>
+      <w:pPr>
+        <w:spacing w:line="360" w:lineRule="auto"/>
+      </w:pPr>
       <w:r>
         <w:tab/>
         <w:t xml:space="preserve">Uniformly distributed, non-continuous (avalanche effect), and the three resistances. </w:t>
       </w:r>
     </w:p>
     <w:p>
-      <w:r>
-        <w:t xml:space="preserve">An ideal CHF cannot be constructed; it is a random oracle. No possible way to correlate an output with an input, and no possible way to correlate two inputs in any way; no better way to </w:t>
-      </w:r>
-      <w:r>
-        <w:lastRenderedPageBreak/>
-        <w:t xml:space="preserve">break the resistances than via brute force. Clearly not constructible. So, any CHF we construct cannot truly satisfy these properties, only get close to. </w:t>
+      <w:pPr>
+        <w:spacing w:line="360" w:lineRule="auto"/>
+      </w:pPr>
+      <w:r>
+        <w:t xml:space="preserve">An ideal CHF cannot be constructed; it is a random oracle. No possible way to correlate an output with an input, and no possible way to correlate two inputs in any way; no better way to break the resistances than via brute force. Clearly not constructible. So, any CHF we construct cannot truly satisfy these properties, only get close to. </w:t>
       </w:r>
     </w:p>
     <w:p>
@@ -4210,7 +4617,7 @@
           <w:ilvl w:val="0"/>
           <w:numId w:val="6"/>
         </w:numPr>
-        <w:spacing w:before="40"/>
+        <w:spacing w:before="40" w:line="360" w:lineRule="auto"/>
         <w:contextualSpacing w:val="0"/>
         <w:outlineLvl w:val="2"/>
         <w:rPr>
@@ -4219,12 +4626,14 @@
           <w:color w:val="1F3763" w:themeColor="accent1" w:themeShade="7F"/>
         </w:rPr>
       </w:pPr>
-      <w:bookmarkStart w:id="34" w:name="_Toc523614619"/>
-      <w:bookmarkStart w:id="35" w:name="_Toc523663496"/>
-      <w:bookmarkStart w:id="36" w:name="_Toc523670681"/>
-      <w:bookmarkEnd w:id="34"/>
-      <w:bookmarkEnd w:id="35"/>
-      <w:bookmarkEnd w:id="36"/>
+      <w:bookmarkStart w:id="41" w:name="_Toc523614619"/>
+      <w:bookmarkStart w:id="42" w:name="_Toc523663496"/>
+      <w:bookmarkStart w:id="43" w:name="_Toc523670681"/>
+      <w:bookmarkStart w:id="44" w:name="_Toc524210466"/>
+      <w:bookmarkEnd w:id="41"/>
+      <w:bookmarkEnd w:id="42"/>
+      <w:bookmarkEnd w:id="43"/>
+      <w:bookmarkEnd w:id="44"/>
     </w:p>
     <w:p>
       <w:pPr>
@@ -4235,7 +4644,7 @@
           <w:ilvl w:val="0"/>
           <w:numId w:val="6"/>
         </w:numPr>
-        <w:spacing w:before="40"/>
+        <w:spacing w:before="40" w:line="360" w:lineRule="auto"/>
         <w:contextualSpacing w:val="0"/>
         <w:outlineLvl w:val="2"/>
         <w:rPr>
@@ -4244,12 +4653,14 @@
           <w:color w:val="1F3763" w:themeColor="accent1" w:themeShade="7F"/>
         </w:rPr>
       </w:pPr>
-      <w:bookmarkStart w:id="37" w:name="_Toc523614620"/>
-      <w:bookmarkStart w:id="38" w:name="_Toc523663497"/>
-      <w:bookmarkStart w:id="39" w:name="_Toc523670682"/>
-      <w:bookmarkEnd w:id="37"/>
-      <w:bookmarkEnd w:id="38"/>
-      <w:bookmarkEnd w:id="39"/>
+      <w:bookmarkStart w:id="45" w:name="_Toc523614620"/>
+      <w:bookmarkStart w:id="46" w:name="_Toc523663497"/>
+      <w:bookmarkStart w:id="47" w:name="_Toc523670682"/>
+      <w:bookmarkStart w:id="48" w:name="_Toc524210467"/>
+      <w:bookmarkEnd w:id="45"/>
+      <w:bookmarkEnd w:id="46"/>
+      <w:bookmarkEnd w:id="47"/>
+      <w:bookmarkEnd w:id="48"/>
     </w:p>
     <w:p>
       <w:pPr>
@@ -4260,7 +4671,7 @@
           <w:ilvl w:val="1"/>
           <w:numId w:val="6"/>
         </w:numPr>
-        <w:spacing w:before="40"/>
+        <w:spacing w:before="40" w:line="360" w:lineRule="auto"/>
         <w:contextualSpacing w:val="0"/>
         <w:outlineLvl w:val="2"/>
         <w:rPr>
@@ -4269,12 +4680,14 @@
           <w:color w:val="1F3763" w:themeColor="accent1" w:themeShade="7F"/>
         </w:rPr>
       </w:pPr>
-      <w:bookmarkStart w:id="40" w:name="_Toc523614621"/>
-      <w:bookmarkStart w:id="41" w:name="_Toc523663498"/>
-      <w:bookmarkStart w:id="42" w:name="_Toc523670683"/>
-      <w:bookmarkEnd w:id="40"/>
-      <w:bookmarkEnd w:id="41"/>
-      <w:bookmarkEnd w:id="42"/>
+      <w:bookmarkStart w:id="49" w:name="_Toc523614621"/>
+      <w:bookmarkStart w:id="50" w:name="_Toc523663498"/>
+      <w:bookmarkStart w:id="51" w:name="_Toc523670683"/>
+      <w:bookmarkStart w:id="52" w:name="_Toc524210468"/>
+      <w:bookmarkEnd w:id="49"/>
+      <w:bookmarkEnd w:id="50"/>
+      <w:bookmarkEnd w:id="51"/>
+      <w:bookmarkEnd w:id="52"/>
     </w:p>
     <w:p>
       <w:pPr>
@@ -4285,7 +4698,7 @@
           <w:ilvl w:val="1"/>
           <w:numId w:val="6"/>
         </w:numPr>
-        <w:spacing w:before="40"/>
+        <w:spacing w:before="40" w:line="360" w:lineRule="auto"/>
         <w:contextualSpacing w:val="0"/>
         <w:outlineLvl w:val="2"/>
         <w:rPr>
@@ -4294,12 +4707,14 @@
           <w:color w:val="1F3763" w:themeColor="accent1" w:themeShade="7F"/>
         </w:rPr>
       </w:pPr>
-      <w:bookmarkStart w:id="43" w:name="_Toc523614622"/>
-      <w:bookmarkStart w:id="44" w:name="_Toc523663499"/>
-      <w:bookmarkStart w:id="45" w:name="_Toc523670684"/>
-      <w:bookmarkEnd w:id="43"/>
-      <w:bookmarkEnd w:id="44"/>
-      <w:bookmarkEnd w:id="45"/>
+      <w:bookmarkStart w:id="53" w:name="_Toc523614622"/>
+      <w:bookmarkStart w:id="54" w:name="_Toc523663499"/>
+      <w:bookmarkStart w:id="55" w:name="_Toc523670684"/>
+      <w:bookmarkStart w:id="56" w:name="_Toc524210469"/>
+      <w:bookmarkEnd w:id="53"/>
+      <w:bookmarkEnd w:id="54"/>
+      <w:bookmarkEnd w:id="55"/>
+      <w:bookmarkEnd w:id="56"/>
     </w:p>
     <w:p>
       <w:pPr>
@@ -4310,7 +4725,7 @@
           <w:ilvl w:val="2"/>
           <w:numId w:val="6"/>
         </w:numPr>
-        <w:spacing w:before="40"/>
+        <w:spacing w:before="40" w:line="360" w:lineRule="auto"/>
         <w:contextualSpacing w:val="0"/>
         <w:outlineLvl w:val="2"/>
         <w:rPr>
@@ -4319,12 +4734,14 @@
           <w:color w:val="1F3763" w:themeColor="accent1" w:themeShade="7F"/>
         </w:rPr>
       </w:pPr>
-      <w:bookmarkStart w:id="46" w:name="_Toc523614623"/>
-      <w:bookmarkStart w:id="47" w:name="_Toc523663500"/>
-      <w:bookmarkStart w:id="48" w:name="_Toc523670685"/>
-      <w:bookmarkEnd w:id="46"/>
-      <w:bookmarkEnd w:id="47"/>
-      <w:bookmarkEnd w:id="48"/>
+      <w:bookmarkStart w:id="57" w:name="_Toc523614623"/>
+      <w:bookmarkStart w:id="58" w:name="_Toc523663500"/>
+      <w:bookmarkStart w:id="59" w:name="_Toc523670685"/>
+      <w:bookmarkStart w:id="60" w:name="_Toc524210470"/>
+      <w:bookmarkEnd w:id="57"/>
+      <w:bookmarkEnd w:id="58"/>
+      <w:bookmarkEnd w:id="59"/>
+      <w:bookmarkEnd w:id="60"/>
     </w:p>
     <w:p>
       <w:pPr>
@@ -4333,14 +4750,18 @@
           <w:ilvl w:val="2"/>
           <w:numId w:val="6"/>
         </w:numPr>
-      </w:pPr>
-      <w:bookmarkStart w:id="49" w:name="_Toc523670686"/>
+        <w:spacing w:line="360" w:lineRule="auto"/>
+      </w:pPr>
+      <w:bookmarkStart w:id="61" w:name="_Toc524210471"/>
       <w:r>
         <w:t>Broken Cryptographic Hash Functions</w:t>
       </w:r>
-      <w:bookmarkEnd w:id="49"/>
-    </w:p>
-    <w:p>
+      <w:bookmarkEnd w:id="61"/>
+    </w:p>
+    <w:p>
+      <w:pPr>
+        <w:spacing w:line="360" w:lineRule="auto"/>
+      </w:pPr>
       <w:r>
         <w:t>A CHF is considered broken when at least one of its properties is violated.</w:t>
       </w:r>
@@ -4352,14 +4773,18 @@
           <w:ilvl w:val="1"/>
           <w:numId w:val="5"/>
         </w:numPr>
-      </w:pPr>
-      <w:bookmarkStart w:id="50" w:name="_Toc523670687"/>
+        <w:spacing w:line="360" w:lineRule="auto"/>
+      </w:pPr>
+      <w:bookmarkStart w:id="62" w:name="_Toc524210472"/>
       <w:r>
         <w:t>MD5</w:t>
       </w:r>
-      <w:bookmarkEnd w:id="50"/>
-    </w:p>
-    <w:p>
+      <w:bookmarkEnd w:id="62"/>
+    </w:p>
+    <w:p>
+      <w:pPr>
+        <w:spacing w:line="360" w:lineRule="auto"/>
+      </w:pPr>
       <w:r>
         <w:t>Was historically considered to be the first CHF up until 2004 (MD4 came before but was DOA). Broken by Wang et al using differential cryptanalysis.</w:t>
       </w:r>
@@ -4371,14 +4796,18 @@
           <w:ilvl w:val="1"/>
           <w:numId w:val="5"/>
         </w:numPr>
-      </w:pPr>
-      <w:bookmarkStart w:id="51" w:name="_Toc523670688"/>
+        <w:spacing w:line="360" w:lineRule="auto"/>
+      </w:pPr>
+      <w:bookmarkStart w:id="63" w:name="_Toc524210473"/>
       <w:r>
         <w:t>RIPEMD</w:t>
       </w:r>
-      <w:bookmarkEnd w:id="51"/>
-    </w:p>
-    <w:p>
+      <w:bookmarkEnd w:id="63"/>
+    </w:p>
+    <w:p>
+      <w:pPr>
+        <w:spacing w:line="360" w:lineRule="auto"/>
+      </w:pPr>
       <w:r>
         <w:t xml:space="preserve">Almost like running two MD4 instances in parallel and sharing data, arguably more complex than MD5. Also broken by Wang et al in the same year using differential cryptanalysis. </w:t>
       </w:r>
@@ -4392,7 +4821,7 @@
           <w:ilvl w:val="0"/>
           <w:numId w:val="7"/>
         </w:numPr>
-        <w:spacing w:before="40"/>
+        <w:spacing w:before="40" w:line="360" w:lineRule="auto"/>
         <w:contextualSpacing w:val="0"/>
         <w:outlineLvl w:val="1"/>
         <w:rPr>
@@ -4403,12 +4832,14 @@
           <w:szCs w:val="23"/>
         </w:rPr>
       </w:pPr>
-      <w:bookmarkStart w:id="52" w:name="_Toc523614627"/>
-      <w:bookmarkStart w:id="53" w:name="_Toc523663504"/>
-      <w:bookmarkStart w:id="54" w:name="_Toc523670689"/>
-      <w:bookmarkEnd w:id="52"/>
-      <w:bookmarkEnd w:id="53"/>
-      <w:bookmarkEnd w:id="54"/>
+      <w:bookmarkStart w:id="64" w:name="_Toc523614627"/>
+      <w:bookmarkStart w:id="65" w:name="_Toc523663504"/>
+      <w:bookmarkStart w:id="66" w:name="_Toc523670689"/>
+      <w:bookmarkStart w:id="67" w:name="_Toc524210474"/>
+      <w:bookmarkEnd w:id="64"/>
+      <w:bookmarkEnd w:id="65"/>
+      <w:bookmarkEnd w:id="66"/>
+      <w:bookmarkEnd w:id="67"/>
     </w:p>
     <w:p>
       <w:pPr>
@@ -4419,7 +4850,7 @@
           <w:ilvl w:val="0"/>
           <w:numId w:val="7"/>
         </w:numPr>
-        <w:spacing w:before="40"/>
+        <w:spacing w:before="40" w:line="360" w:lineRule="auto"/>
         <w:contextualSpacing w:val="0"/>
         <w:outlineLvl w:val="1"/>
         <w:rPr>
@@ -4430,12 +4861,14 @@
           <w:szCs w:val="23"/>
         </w:rPr>
       </w:pPr>
-      <w:bookmarkStart w:id="55" w:name="_Toc523614628"/>
-      <w:bookmarkStart w:id="56" w:name="_Toc523663505"/>
-      <w:bookmarkStart w:id="57" w:name="_Toc523670690"/>
-      <w:bookmarkEnd w:id="55"/>
-      <w:bookmarkEnd w:id="56"/>
-      <w:bookmarkEnd w:id="57"/>
+      <w:bookmarkStart w:id="68" w:name="_Toc523614628"/>
+      <w:bookmarkStart w:id="69" w:name="_Toc523663505"/>
+      <w:bookmarkStart w:id="70" w:name="_Toc523670690"/>
+      <w:bookmarkStart w:id="71" w:name="_Toc524210475"/>
+      <w:bookmarkEnd w:id="68"/>
+      <w:bookmarkEnd w:id="69"/>
+      <w:bookmarkEnd w:id="70"/>
+      <w:bookmarkEnd w:id="71"/>
     </w:p>
     <w:p>
       <w:pPr>
@@ -4446,7 +4879,7 @@
           <w:ilvl w:val="1"/>
           <w:numId w:val="7"/>
         </w:numPr>
-        <w:spacing w:before="40"/>
+        <w:spacing w:before="40" w:line="360" w:lineRule="auto"/>
         <w:contextualSpacing w:val="0"/>
         <w:outlineLvl w:val="1"/>
         <w:rPr>
@@ -4457,12 +4890,14 @@
           <w:szCs w:val="23"/>
         </w:rPr>
       </w:pPr>
-      <w:bookmarkStart w:id="58" w:name="_Toc523614629"/>
-      <w:bookmarkStart w:id="59" w:name="_Toc523663506"/>
-      <w:bookmarkStart w:id="60" w:name="_Toc523670691"/>
-      <w:bookmarkEnd w:id="58"/>
-      <w:bookmarkEnd w:id="59"/>
-      <w:bookmarkEnd w:id="60"/>
+      <w:bookmarkStart w:id="72" w:name="_Toc523614629"/>
+      <w:bookmarkStart w:id="73" w:name="_Toc523663506"/>
+      <w:bookmarkStart w:id="74" w:name="_Toc523670691"/>
+      <w:bookmarkStart w:id="75" w:name="_Toc524210476"/>
+      <w:bookmarkEnd w:id="72"/>
+      <w:bookmarkEnd w:id="73"/>
+      <w:bookmarkEnd w:id="74"/>
+      <w:bookmarkEnd w:id="75"/>
     </w:p>
     <w:p>
       <w:pPr>
@@ -4473,7 +4908,7 @@
           <w:ilvl w:val="1"/>
           <w:numId w:val="7"/>
         </w:numPr>
-        <w:spacing w:before="40"/>
+        <w:spacing w:before="40" w:line="360" w:lineRule="auto"/>
         <w:contextualSpacing w:val="0"/>
         <w:outlineLvl w:val="1"/>
         <w:rPr>
@@ -4484,12 +4919,14 @@
           <w:szCs w:val="23"/>
         </w:rPr>
       </w:pPr>
-      <w:bookmarkStart w:id="61" w:name="_Toc523614630"/>
-      <w:bookmarkStart w:id="62" w:name="_Toc523663507"/>
-      <w:bookmarkStart w:id="63" w:name="_Toc523670692"/>
-      <w:bookmarkEnd w:id="61"/>
-      <w:bookmarkEnd w:id="62"/>
-      <w:bookmarkEnd w:id="63"/>
+      <w:bookmarkStart w:id="76" w:name="_Toc523614630"/>
+      <w:bookmarkStart w:id="77" w:name="_Toc523663507"/>
+      <w:bookmarkStart w:id="78" w:name="_Toc523670692"/>
+      <w:bookmarkStart w:id="79" w:name="_Toc524210477"/>
+      <w:bookmarkEnd w:id="76"/>
+      <w:bookmarkEnd w:id="77"/>
+      <w:bookmarkEnd w:id="78"/>
+      <w:bookmarkEnd w:id="79"/>
     </w:p>
     <w:p>
       <w:pPr>
@@ -4500,7 +4937,7 @@
           <w:ilvl w:val="1"/>
           <w:numId w:val="7"/>
         </w:numPr>
-        <w:spacing w:before="40"/>
+        <w:spacing w:before="40" w:line="360" w:lineRule="auto"/>
         <w:contextualSpacing w:val="0"/>
         <w:outlineLvl w:val="1"/>
         <w:rPr>
@@ -4511,12 +4948,14 @@
           <w:szCs w:val="23"/>
         </w:rPr>
       </w:pPr>
-      <w:bookmarkStart w:id="64" w:name="_Toc523614631"/>
-      <w:bookmarkStart w:id="65" w:name="_Toc523663508"/>
-      <w:bookmarkStart w:id="66" w:name="_Toc523670693"/>
-      <w:bookmarkEnd w:id="64"/>
-      <w:bookmarkEnd w:id="65"/>
-      <w:bookmarkEnd w:id="66"/>
+      <w:bookmarkStart w:id="80" w:name="_Toc523614631"/>
+      <w:bookmarkStart w:id="81" w:name="_Toc523663508"/>
+      <w:bookmarkStart w:id="82" w:name="_Toc523670693"/>
+      <w:bookmarkStart w:id="83" w:name="_Toc524210478"/>
+      <w:bookmarkEnd w:id="80"/>
+      <w:bookmarkEnd w:id="81"/>
+      <w:bookmarkEnd w:id="82"/>
+      <w:bookmarkEnd w:id="83"/>
     </w:p>
     <w:p>
       <w:pPr>
@@ -4527,7 +4966,7 @@
           <w:ilvl w:val="1"/>
           <w:numId w:val="7"/>
         </w:numPr>
-        <w:spacing w:before="40"/>
+        <w:spacing w:before="40" w:line="360" w:lineRule="auto"/>
         <w:contextualSpacing w:val="0"/>
         <w:outlineLvl w:val="1"/>
         <w:rPr>
@@ -4538,12 +4977,14 @@
           <w:szCs w:val="23"/>
         </w:rPr>
       </w:pPr>
-      <w:bookmarkStart w:id="67" w:name="_Toc523614632"/>
-      <w:bookmarkStart w:id="68" w:name="_Toc523663509"/>
-      <w:bookmarkStart w:id="69" w:name="_Toc523670694"/>
-      <w:bookmarkEnd w:id="67"/>
-      <w:bookmarkEnd w:id="68"/>
-      <w:bookmarkEnd w:id="69"/>
+      <w:bookmarkStart w:id="84" w:name="_Toc523614632"/>
+      <w:bookmarkStart w:id="85" w:name="_Toc523663509"/>
+      <w:bookmarkStart w:id="86" w:name="_Toc523670694"/>
+      <w:bookmarkStart w:id="87" w:name="_Toc524210479"/>
+      <w:bookmarkEnd w:id="84"/>
+      <w:bookmarkEnd w:id="85"/>
+      <w:bookmarkEnd w:id="86"/>
+      <w:bookmarkEnd w:id="87"/>
     </w:p>
     <w:p>
       <w:pPr>
@@ -4552,14 +4993,18 @@
           <w:ilvl w:val="1"/>
           <w:numId w:val="7"/>
         </w:numPr>
-      </w:pPr>
-      <w:bookmarkStart w:id="70" w:name="_Toc523670695"/>
+        <w:spacing w:line="360" w:lineRule="auto"/>
+      </w:pPr>
+      <w:bookmarkStart w:id="88" w:name="_Toc524210480"/>
       <w:r>
         <w:t>SHA-1</w:t>
       </w:r>
-      <w:bookmarkEnd w:id="70"/>
-    </w:p>
-    <w:p>
+      <w:bookmarkEnd w:id="88"/>
+    </w:p>
+    <w:p>
+      <w:pPr>
+        <w:spacing w:line="360" w:lineRule="auto"/>
+      </w:pPr>
       <w:r>
         <w:t xml:space="preserve">Standardized by FIPS??? By NSA/NIST, broken by CWI/Google in 2017 as part of the </w:t>
       </w:r>
@@ -4572,7 +5017,11 @@
         <w:t xml:space="preserve"> attack. Used differential cryptanalysis.</w:t>
       </w:r>
     </w:p>
-    <w:p/>
+    <w:p>
+      <w:pPr>
+        <w:spacing w:line="360" w:lineRule="auto"/>
+      </w:pPr>
+    </w:p>
     <w:p>
       <w:pPr>
         <w:pStyle w:val="ListParagraph"/>
@@ -4582,7 +5031,7 @@
           <w:ilvl w:val="0"/>
           <w:numId w:val="8"/>
         </w:numPr>
-        <w:spacing w:before="40"/>
+        <w:spacing w:before="40" w:line="360" w:lineRule="auto"/>
         <w:contextualSpacing w:val="0"/>
         <w:outlineLvl w:val="1"/>
         <w:rPr>
@@ -4593,12 +5042,14 @@
           <w:szCs w:val="23"/>
         </w:rPr>
       </w:pPr>
-      <w:bookmarkStart w:id="71" w:name="_Toc523614634"/>
-      <w:bookmarkStart w:id="72" w:name="_Toc523663511"/>
-      <w:bookmarkStart w:id="73" w:name="_Toc523670696"/>
-      <w:bookmarkEnd w:id="71"/>
-      <w:bookmarkEnd w:id="72"/>
-      <w:bookmarkEnd w:id="73"/>
+      <w:bookmarkStart w:id="89" w:name="_Toc523614634"/>
+      <w:bookmarkStart w:id="90" w:name="_Toc523663511"/>
+      <w:bookmarkStart w:id="91" w:name="_Toc523670696"/>
+      <w:bookmarkStart w:id="92" w:name="_Toc524210481"/>
+      <w:bookmarkEnd w:id="89"/>
+      <w:bookmarkEnd w:id="90"/>
+      <w:bookmarkEnd w:id="91"/>
+      <w:bookmarkEnd w:id="92"/>
     </w:p>
     <w:p>
       <w:pPr>
@@ -4609,7 +5060,7 @@
           <w:ilvl w:val="0"/>
           <w:numId w:val="8"/>
         </w:numPr>
-        <w:spacing w:before="40"/>
+        <w:spacing w:before="40" w:line="360" w:lineRule="auto"/>
         <w:contextualSpacing w:val="0"/>
         <w:outlineLvl w:val="1"/>
         <w:rPr>
@@ -4620,12 +5071,14 @@
           <w:szCs w:val="23"/>
         </w:rPr>
       </w:pPr>
-      <w:bookmarkStart w:id="74" w:name="_Toc523614635"/>
-      <w:bookmarkStart w:id="75" w:name="_Toc523663512"/>
-      <w:bookmarkStart w:id="76" w:name="_Toc523670697"/>
-      <w:bookmarkEnd w:id="74"/>
-      <w:bookmarkEnd w:id="75"/>
-      <w:bookmarkEnd w:id="76"/>
+      <w:bookmarkStart w:id="93" w:name="_Toc523614635"/>
+      <w:bookmarkStart w:id="94" w:name="_Toc523663512"/>
+      <w:bookmarkStart w:id="95" w:name="_Toc523670697"/>
+      <w:bookmarkStart w:id="96" w:name="_Toc524210482"/>
+      <w:bookmarkEnd w:id="93"/>
+      <w:bookmarkEnd w:id="94"/>
+      <w:bookmarkEnd w:id="95"/>
+      <w:bookmarkEnd w:id="96"/>
     </w:p>
     <w:p>
       <w:pPr>
@@ -4636,7 +5089,7 @@
           <w:ilvl w:val="1"/>
           <w:numId w:val="8"/>
         </w:numPr>
-        <w:spacing w:before="40"/>
+        <w:spacing w:before="40" w:line="360" w:lineRule="auto"/>
         <w:contextualSpacing w:val="0"/>
         <w:outlineLvl w:val="1"/>
         <w:rPr>
@@ -4647,12 +5100,14 @@
           <w:szCs w:val="23"/>
         </w:rPr>
       </w:pPr>
-      <w:bookmarkStart w:id="77" w:name="_Toc523614636"/>
-      <w:bookmarkStart w:id="78" w:name="_Toc523663513"/>
-      <w:bookmarkStart w:id="79" w:name="_Toc523670698"/>
-      <w:bookmarkEnd w:id="77"/>
-      <w:bookmarkEnd w:id="78"/>
-      <w:bookmarkEnd w:id="79"/>
+      <w:bookmarkStart w:id="97" w:name="_Toc523614636"/>
+      <w:bookmarkStart w:id="98" w:name="_Toc523663513"/>
+      <w:bookmarkStart w:id="99" w:name="_Toc523670698"/>
+      <w:bookmarkStart w:id="100" w:name="_Toc524210483"/>
+      <w:bookmarkEnd w:id="97"/>
+      <w:bookmarkEnd w:id="98"/>
+      <w:bookmarkEnd w:id="99"/>
+      <w:bookmarkEnd w:id="100"/>
     </w:p>
     <w:p>
       <w:pPr>
@@ -4663,7 +5118,7 @@
           <w:ilvl w:val="1"/>
           <w:numId w:val="8"/>
         </w:numPr>
-        <w:spacing w:before="40"/>
+        <w:spacing w:before="40" w:line="360" w:lineRule="auto"/>
         <w:contextualSpacing w:val="0"/>
         <w:outlineLvl w:val="1"/>
         <w:rPr>
@@ -4674,12 +5129,14 @@
           <w:szCs w:val="23"/>
         </w:rPr>
       </w:pPr>
-      <w:bookmarkStart w:id="80" w:name="_Toc523614637"/>
-      <w:bookmarkStart w:id="81" w:name="_Toc523663514"/>
-      <w:bookmarkStart w:id="82" w:name="_Toc523670699"/>
-      <w:bookmarkEnd w:id="80"/>
-      <w:bookmarkEnd w:id="81"/>
-      <w:bookmarkEnd w:id="82"/>
+      <w:bookmarkStart w:id="101" w:name="_Toc523614637"/>
+      <w:bookmarkStart w:id="102" w:name="_Toc523663514"/>
+      <w:bookmarkStart w:id="103" w:name="_Toc523670699"/>
+      <w:bookmarkStart w:id="104" w:name="_Toc524210484"/>
+      <w:bookmarkEnd w:id="101"/>
+      <w:bookmarkEnd w:id="102"/>
+      <w:bookmarkEnd w:id="103"/>
+      <w:bookmarkEnd w:id="104"/>
     </w:p>
     <w:p>
       <w:pPr>
@@ -4690,7 +5147,7 @@
           <w:ilvl w:val="1"/>
           <w:numId w:val="8"/>
         </w:numPr>
-        <w:spacing w:before="40"/>
+        <w:spacing w:before="40" w:line="360" w:lineRule="auto"/>
         <w:contextualSpacing w:val="0"/>
         <w:outlineLvl w:val="1"/>
         <w:rPr>
@@ -4701,12 +5158,14 @@
           <w:szCs w:val="23"/>
         </w:rPr>
       </w:pPr>
-      <w:bookmarkStart w:id="83" w:name="_Toc523614638"/>
-      <w:bookmarkStart w:id="84" w:name="_Toc523663515"/>
-      <w:bookmarkStart w:id="85" w:name="_Toc523670700"/>
-      <w:bookmarkEnd w:id="83"/>
-      <w:bookmarkEnd w:id="84"/>
-      <w:bookmarkEnd w:id="85"/>
+      <w:bookmarkStart w:id="105" w:name="_Toc523614638"/>
+      <w:bookmarkStart w:id="106" w:name="_Toc523663515"/>
+      <w:bookmarkStart w:id="107" w:name="_Toc523670700"/>
+      <w:bookmarkStart w:id="108" w:name="_Toc524210485"/>
+      <w:bookmarkEnd w:id="105"/>
+      <w:bookmarkEnd w:id="106"/>
+      <w:bookmarkEnd w:id="107"/>
+      <w:bookmarkEnd w:id="108"/>
     </w:p>
     <w:p>
       <w:pPr>
@@ -4717,7 +5176,7 @@
           <w:ilvl w:val="1"/>
           <w:numId w:val="8"/>
         </w:numPr>
-        <w:spacing w:before="40"/>
+        <w:spacing w:before="40" w:line="360" w:lineRule="auto"/>
         <w:contextualSpacing w:val="0"/>
         <w:outlineLvl w:val="1"/>
         <w:rPr>
@@ -4728,12 +5187,14 @@
           <w:szCs w:val="23"/>
         </w:rPr>
       </w:pPr>
-      <w:bookmarkStart w:id="86" w:name="_Toc523614639"/>
-      <w:bookmarkStart w:id="87" w:name="_Toc523663516"/>
-      <w:bookmarkStart w:id="88" w:name="_Toc523670701"/>
-      <w:bookmarkEnd w:id="86"/>
-      <w:bookmarkEnd w:id="87"/>
-      <w:bookmarkEnd w:id="88"/>
+      <w:bookmarkStart w:id="109" w:name="_Toc523614639"/>
+      <w:bookmarkStart w:id="110" w:name="_Toc523663516"/>
+      <w:bookmarkStart w:id="111" w:name="_Toc523670701"/>
+      <w:bookmarkStart w:id="112" w:name="_Toc524210486"/>
+      <w:bookmarkEnd w:id="109"/>
+      <w:bookmarkEnd w:id="110"/>
+      <w:bookmarkEnd w:id="111"/>
+      <w:bookmarkEnd w:id="112"/>
     </w:p>
     <w:p>
       <w:pPr>
@@ -4744,7 +5205,7 @@
           <w:ilvl w:val="1"/>
           <w:numId w:val="8"/>
         </w:numPr>
-        <w:spacing w:before="40"/>
+        <w:spacing w:before="40" w:line="360" w:lineRule="auto"/>
         <w:contextualSpacing w:val="0"/>
         <w:outlineLvl w:val="1"/>
         <w:rPr>
@@ -4755,12 +5216,14 @@
           <w:szCs w:val="23"/>
         </w:rPr>
       </w:pPr>
-      <w:bookmarkStart w:id="89" w:name="_Toc523614640"/>
-      <w:bookmarkStart w:id="90" w:name="_Toc523663517"/>
-      <w:bookmarkStart w:id="91" w:name="_Toc523670702"/>
-      <w:bookmarkEnd w:id="89"/>
-      <w:bookmarkEnd w:id="90"/>
-      <w:bookmarkEnd w:id="91"/>
+      <w:bookmarkStart w:id="113" w:name="_Toc523614640"/>
+      <w:bookmarkStart w:id="114" w:name="_Toc523663517"/>
+      <w:bookmarkStart w:id="115" w:name="_Toc523670702"/>
+      <w:bookmarkStart w:id="116" w:name="_Toc524210487"/>
+      <w:bookmarkEnd w:id="113"/>
+      <w:bookmarkEnd w:id="114"/>
+      <w:bookmarkEnd w:id="115"/>
+      <w:bookmarkEnd w:id="116"/>
     </w:p>
     <w:p>
       <w:pPr>
@@ -4769,14 +5232,18 @@
           <w:ilvl w:val="1"/>
           <w:numId w:val="8"/>
         </w:numPr>
-      </w:pPr>
-      <w:bookmarkStart w:id="92" w:name="_Toc523670703"/>
+        <w:spacing w:line="360" w:lineRule="auto"/>
+      </w:pPr>
+      <w:bookmarkStart w:id="117" w:name="_Toc524210488"/>
       <w:r>
         <w:t>Differential Cryptanalysis</w:t>
       </w:r>
-      <w:bookmarkEnd w:id="92"/>
-    </w:p>
-    <w:p>
+      <w:bookmarkEnd w:id="117"/>
+    </w:p>
+    <w:p>
+      <w:pPr>
+        <w:spacing w:line="360" w:lineRule="auto"/>
+      </w:pPr>
       <w:r>
         <w:t xml:space="preserve"> A framework for breaking collision resistance (easiest of the three resistances arguably). Traces differences in inputs/outputs through each of the internal components. Aim is to find an output difference of 0 with high probability, find sufficient conditions for it to hold, and deal with contradictions.</w:t>
       </w:r>
@@ -4788,14 +5255,18 @@
           <w:ilvl w:val="1"/>
           <w:numId w:val="8"/>
         </w:numPr>
-      </w:pPr>
-      <w:bookmarkStart w:id="93" w:name="_Toc523670704"/>
+        <w:spacing w:line="360" w:lineRule="auto"/>
+      </w:pPr>
+      <w:bookmarkStart w:id="118" w:name="_Toc524210489"/>
       <w:r>
         <w:t>Optimization Algorithms</w:t>
       </w:r>
-      <w:bookmarkEnd w:id="93"/>
-    </w:p>
-    <w:p>
+      <w:bookmarkEnd w:id="118"/>
+    </w:p>
+    <w:p>
+      <w:pPr>
+        <w:spacing w:line="360" w:lineRule="auto"/>
+      </w:pPr>
       <w:r>
         <w:t xml:space="preserve">Finding delta-0 </w:t>
       </w:r>
@@ -4815,14 +5286,18 @@
           <w:ilvl w:val="2"/>
           <w:numId w:val="8"/>
         </w:numPr>
-      </w:pPr>
-      <w:bookmarkStart w:id="94" w:name="_Toc523670705"/>
+        <w:spacing w:line="360" w:lineRule="auto"/>
+      </w:pPr>
+      <w:bookmarkStart w:id="119" w:name="_Toc524210490"/>
       <w:r>
         <w:t>Heuristics</w:t>
       </w:r>
-      <w:bookmarkEnd w:id="94"/>
-    </w:p>
-    <w:p>
+      <w:bookmarkEnd w:id="119"/>
+    </w:p>
+    <w:p>
+      <w:pPr>
+        <w:spacing w:line="360" w:lineRule="auto"/>
+      </w:pPr>
       <w:r>
         <w:tab/>
         <w:t xml:space="preserve">How can we determine the fitness of delta-0? Currently using zero/total and probability. </w:t>
@@ -4835,14 +5310,19 @@
           <w:ilvl w:val="2"/>
           <w:numId w:val="8"/>
         </w:numPr>
-      </w:pPr>
-      <w:bookmarkStart w:id="95" w:name="_Toc523670706"/>
-      <w:r>
+        <w:spacing w:line="360" w:lineRule="auto"/>
+      </w:pPr>
+      <w:bookmarkStart w:id="120" w:name="_Toc524210491"/>
+      <w:r>
+        <w:lastRenderedPageBreak/>
         <w:t>Random Search</w:t>
       </w:r>
-      <w:bookmarkEnd w:id="95"/>
-    </w:p>
-    <w:p>
+      <w:bookmarkEnd w:id="120"/>
+    </w:p>
+    <w:p>
+      <w:pPr>
+        <w:spacing w:line="360" w:lineRule="auto"/>
+      </w:pPr>
       <w:r>
         <w:tab/>
         <w:t>With no other information, can we guess-and-check values? This gives the added benefit of giving us an idea of what the search space ‘looks’ like, i.e. are there typically many ‘good’ solutions?</w:t>
@@ -4855,15 +5335,24 @@
           <w:ilvl w:val="2"/>
           <w:numId w:val="8"/>
         </w:numPr>
-      </w:pPr>
-      <w:bookmarkStart w:id="96" w:name="_Toc523670707"/>
+        <w:spacing w:line="360" w:lineRule="auto"/>
+      </w:pPr>
+      <w:bookmarkStart w:id="121" w:name="_Toc524210492"/>
       <w:r>
         <w:t>Genetic Algorithms</w:t>
       </w:r>
-      <w:bookmarkEnd w:id="96"/>
-    </w:p>
-    <w:p/>
-    <w:p/>
+      <w:bookmarkEnd w:id="121"/>
+    </w:p>
+    <w:p>
+      <w:pPr>
+        <w:spacing w:line="360" w:lineRule="auto"/>
+      </w:pPr>
+    </w:p>
+    <w:p>
+      <w:pPr>
+        <w:spacing w:line="360" w:lineRule="auto"/>
+      </w:pPr>
+    </w:p>
     <w:p>
       <w:pPr>
         <w:pStyle w:val="Heading1"/>
@@ -4871,12 +5360,13 @@
           <w:ilvl w:val="0"/>
           <w:numId w:val="2"/>
         </w:numPr>
-      </w:pPr>
-      <w:bookmarkStart w:id="97" w:name="_Toc523670708"/>
+        <w:spacing w:line="360" w:lineRule="auto"/>
+      </w:pPr>
+      <w:bookmarkStart w:id="122" w:name="_Toc524210493"/>
       <w:r>
         <w:t>Design</w:t>
       </w:r>
-      <w:bookmarkEnd w:id="97"/>
+      <w:bookmarkEnd w:id="122"/>
     </w:p>
     <w:p>
       <w:pPr>
@@ -4887,7 +5377,7 @@
           <w:ilvl w:val="0"/>
           <w:numId w:val="11"/>
         </w:numPr>
-        <w:spacing w:before="40"/>
+        <w:spacing w:before="40" w:line="360" w:lineRule="auto"/>
         <w:contextualSpacing w:val="0"/>
         <w:outlineLvl w:val="1"/>
         <w:rPr>
@@ -4898,8 +5388,10 @@
           <w:szCs w:val="23"/>
         </w:rPr>
       </w:pPr>
-      <w:bookmarkStart w:id="98" w:name="_Toc523670709"/>
-      <w:bookmarkEnd w:id="98"/>
+      <w:bookmarkStart w:id="123" w:name="_Toc523670709"/>
+      <w:bookmarkStart w:id="124" w:name="_Toc524210494"/>
+      <w:bookmarkEnd w:id="123"/>
+      <w:bookmarkEnd w:id="124"/>
     </w:p>
     <w:p>
       <w:pPr>
@@ -4910,7 +5402,7 @@
           <w:ilvl w:val="0"/>
           <w:numId w:val="11"/>
         </w:numPr>
-        <w:spacing w:before="40"/>
+        <w:spacing w:before="40" w:line="360" w:lineRule="auto"/>
         <w:contextualSpacing w:val="0"/>
         <w:outlineLvl w:val="1"/>
         <w:rPr>
@@ -4921,8 +5413,10 @@
           <w:szCs w:val="23"/>
         </w:rPr>
       </w:pPr>
-      <w:bookmarkStart w:id="99" w:name="_Toc523670710"/>
-      <w:bookmarkEnd w:id="99"/>
+      <w:bookmarkStart w:id="125" w:name="_Toc523670710"/>
+      <w:bookmarkStart w:id="126" w:name="_Toc524210495"/>
+      <w:bookmarkEnd w:id="125"/>
+      <w:bookmarkEnd w:id="126"/>
     </w:p>
     <w:p>
       <w:pPr>
@@ -4933,7 +5427,7 @@
           <w:ilvl w:val="0"/>
           <w:numId w:val="11"/>
         </w:numPr>
-        <w:spacing w:before="40"/>
+        <w:spacing w:before="40" w:line="360" w:lineRule="auto"/>
         <w:contextualSpacing w:val="0"/>
         <w:outlineLvl w:val="1"/>
         <w:rPr>
@@ -4944,8 +5438,10 @@
           <w:szCs w:val="23"/>
         </w:rPr>
       </w:pPr>
-      <w:bookmarkStart w:id="100" w:name="_Toc523670711"/>
-      <w:bookmarkEnd w:id="100"/>
+      <w:bookmarkStart w:id="127" w:name="_Toc523670711"/>
+      <w:bookmarkStart w:id="128" w:name="_Toc524210496"/>
+      <w:bookmarkEnd w:id="127"/>
+      <w:bookmarkEnd w:id="128"/>
     </w:p>
     <w:p>
       <w:pPr>
@@ -4954,14 +5450,18 @@
           <w:ilvl w:val="1"/>
           <w:numId w:val="11"/>
         </w:numPr>
-      </w:pPr>
-      <w:bookmarkStart w:id="101" w:name="_Toc523670712"/>
+        <w:spacing w:line="360" w:lineRule="auto"/>
+      </w:pPr>
+      <w:bookmarkStart w:id="129" w:name="_Toc524210497"/>
       <w:r>
         <w:t>Propagations</w:t>
       </w:r>
-      <w:bookmarkEnd w:id="101"/>
-    </w:p>
-    <w:p>
+      <w:bookmarkEnd w:id="129"/>
+    </w:p>
+    <w:p>
+      <w:pPr>
+        <w:spacing w:line="360" w:lineRule="auto"/>
+      </w:pPr>
       <w:r>
         <w:t>Propagations refer to taking a set of input differences and determining the possible output differences, along with their frequency</w:t>
       </w:r>
@@ -4973,16 +5473,18 @@
           <w:ilvl w:val="2"/>
           <w:numId w:val="11"/>
         </w:numPr>
-      </w:pPr>
-      <w:bookmarkStart w:id="102" w:name="_Toc523670713"/>
+        <w:spacing w:line="360" w:lineRule="auto"/>
+      </w:pPr>
+      <w:bookmarkStart w:id="130" w:name="_Toc524210498"/>
       <w:r>
         <w:t>Component-wise</w:t>
       </w:r>
-      <w:bookmarkStart w:id="103" w:name="_GoBack"/>
-      <w:bookmarkEnd w:id="102"/>
-      <w:bookmarkEnd w:id="103"/>
-    </w:p>
-    <w:p>
+      <w:bookmarkEnd w:id="130"/>
+    </w:p>
+    <w:p>
+      <w:pPr>
+        <w:spacing w:line="360" w:lineRule="auto"/>
+      </w:pPr>
       <w:r>
         <w:tab/>
         <w:t xml:space="preserve">Let </w:t>
@@ -5993,14 +6495,18 @@
           <w:ilvl w:val="2"/>
           <w:numId w:val="11"/>
         </w:numPr>
-      </w:pPr>
-      <w:bookmarkStart w:id="104" w:name="_Toc523670714"/>
+        <w:spacing w:line="360" w:lineRule="auto"/>
+      </w:pPr>
+      <w:bookmarkStart w:id="131" w:name="_Toc524210499"/>
       <w:r>
         <w:t>Function-wise</w:t>
       </w:r>
-      <w:bookmarkEnd w:id="104"/>
-    </w:p>
-    <w:p>
+      <w:bookmarkEnd w:id="131"/>
+    </w:p>
+    <w:p>
+      <w:pPr>
+        <w:spacing w:line="360" w:lineRule="auto"/>
+      </w:pPr>
       <w:r>
         <w:tab/>
         <w:t xml:space="preserve">A function is composed of many components, which will have inputs interlinked in various ways. All of these are ‘seeded’ by an initial difference, so the propagation itself is entirely deterministic. If we view our function as </w:t>
@@ -6114,6 +6620,7 @@
           <w:ilvl w:val="0"/>
           <w:numId w:val="12"/>
         </w:numPr>
+        <w:spacing w:line="360" w:lineRule="auto"/>
       </w:pPr>
       <w:r>
         <w:t xml:space="preserve">Propagate the initial difference </w:t>
@@ -6233,6 +6740,7 @@
           <w:ilvl w:val="0"/>
           <w:numId w:val="12"/>
         </w:numPr>
+        <w:spacing w:line="360" w:lineRule="auto"/>
       </w:pPr>
       <w:r>
         <w:t xml:space="preserve">For each element in </w:t>
@@ -6393,6 +6901,7 @@
           <w:ilvl w:val="0"/>
           <w:numId w:val="12"/>
         </w:numPr>
+        <w:spacing w:line="360" w:lineRule="auto"/>
       </w:pPr>
       <w:r>
         <w:t xml:space="preserve">Repeat until </w:t>
@@ -6445,14 +6954,19 @@
           <w:ilvl w:val="2"/>
           <w:numId w:val="11"/>
         </w:numPr>
-      </w:pPr>
-      <w:bookmarkStart w:id="105" w:name="_Toc523670715"/>
-      <w:r>
+        <w:spacing w:line="360" w:lineRule="auto"/>
+      </w:pPr>
+      <w:bookmarkStart w:id="132" w:name="_Toc524210500"/>
+      <w:r>
+        <w:lastRenderedPageBreak/>
         <w:t>Caveats</w:t>
       </w:r>
-      <w:bookmarkEnd w:id="105"/>
-    </w:p>
-    <w:p>
+      <w:bookmarkEnd w:id="132"/>
+    </w:p>
+    <w:p>
+      <w:pPr>
+        <w:spacing w:line="360" w:lineRule="auto"/>
+      </w:pPr>
       <w:r>
         <w:t xml:space="preserve">Clearly this is an EXPSPACE problem. Along with issues with sampling, there are issues with </w:t>
       </w:r>
@@ -6466,6 +6980,9 @@
       </w:r>
     </w:p>
     <w:p>
+      <w:pPr>
+        <w:spacing w:line="360" w:lineRule="auto"/>
+      </w:pPr>
       <w:r>
         <w:t>As suggested by some papers, we should ensure that message expansion has a sufficient number of 0s in it [</w:t>
       </w:r>
@@ -6485,14 +7002,18 @@
           <w:ilvl w:val="1"/>
           <w:numId w:val="11"/>
         </w:numPr>
-      </w:pPr>
-      <w:bookmarkStart w:id="106" w:name="_Toc523670716"/>
+        <w:spacing w:line="360" w:lineRule="auto"/>
+      </w:pPr>
+      <w:bookmarkStart w:id="133" w:name="_Toc524210501"/>
       <w:r>
         <w:t>Heuristics</w:t>
       </w:r>
-      <w:bookmarkEnd w:id="106"/>
-    </w:p>
-    <w:p>
+      <w:bookmarkEnd w:id="133"/>
+    </w:p>
+    <w:p>
+      <w:pPr>
+        <w:spacing w:line="360" w:lineRule="auto"/>
+      </w:pPr>
       <w:r>
         <w:t xml:space="preserve">We need some way of determining how fit a </w:t>
       </w:r>
@@ -6683,14 +7204,18 @@
           <w:ilvl w:val="1"/>
           <w:numId w:val="11"/>
         </w:numPr>
-      </w:pPr>
-      <w:bookmarkStart w:id="107" w:name="_Toc523670717"/>
+        <w:spacing w:line="360" w:lineRule="auto"/>
+      </w:pPr>
+      <w:bookmarkStart w:id="134" w:name="_Toc524210502"/>
       <w:r>
         <w:t>Random Search</w:t>
       </w:r>
-      <w:bookmarkEnd w:id="107"/>
-    </w:p>
-    <w:p>
+      <w:bookmarkEnd w:id="134"/>
+    </w:p>
+    <w:p>
+      <w:pPr>
+        <w:spacing w:line="360" w:lineRule="auto"/>
+      </w:pPr>
       <w:r>
         <w:t xml:space="preserve">The first and simplest optimization algorithm in existence is random search, or guess-and-check. We randomly sample </w:t>
       </w:r>
@@ -6716,22 +7241,25 @@
           <w:ilvl w:val="1"/>
           <w:numId w:val="11"/>
         </w:numPr>
-      </w:pPr>
-      <w:bookmarkStart w:id="108" w:name="_Toc523670718"/>
+        <w:spacing w:line="360" w:lineRule="auto"/>
+      </w:pPr>
+      <w:bookmarkStart w:id="135" w:name="_Toc524210503"/>
       <w:r>
         <w:t>Genetic Algorithms</w:t>
       </w:r>
-      <w:bookmarkEnd w:id="108"/>
+      <w:bookmarkEnd w:id="135"/>
     </w:p>
     <w:p>
       <w:pPr>
         <w:pStyle w:val="ListParagraph"/>
+        <w:spacing w:line="360" w:lineRule="auto"/>
         <w:ind w:left="360"/>
       </w:pPr>
     </w:p>
     <w:p>
       <w:pPr>
         <w:pStyle w:val="ListParagraph"/>
+        <w:spacing w:line="360" w:lineRule="auto"/>
         <w:ind w:left="360"/>
       </w:pPr>
       <w:proofErr w:type="gramStart"/>
@@ -6743,12 +7271,24 @@
         <w:t xml:space="preserve"> the fitness function is typically not locally continuous, genetic algorithms will typically thrive. </w:t>
       </w:r>
     </w:p>
-    <w:p/>
-    <w:p/>
-    <w:p/>
-    <w:p>
-      <w:pPr>
-        <w:spacing w:line="480" w:lineRule="auto"/>
+    <w:p>
+      <w:pPr>
+        <w:spacing w:line="360" w:lineRule="auto"/>
+      </w:pPr>
+    </w:p>
+    <w:p>
+      <w:pPr>
+        <w:spacing w:line="360" w:lineRule="auto"/>
+      </w:pPr>
+    </w:p>
+    <w:p>
+      <w:pPr>
+        <w:spacing w:line="360" w:lineRule="auto"/>
+      </w:pPr>
+    </w:p>
+    <w:p>
+      <w:pPr>
+        <w:spacing w:line="360" w:lineRule="auto"/>
         <w:rPr>
           <w:rFonts w:ascii="Linux Biolinum" w:hAnsi="Linux Biolinum"/>
         </w:rPr>
@@ -6762,7 +7302,7 @@
     </w:p>
     <w:p>
       <w:pPr>
-        <w:spacing w:line="480" w:lineRule="auto"/>
+        <w:spacing w:line="360" w:lineRule="auto"/>
         <w:rPr>
           <w:rFonts w:ascii="Linux Biolinum" w:hAnsi="Linux Biolinum"/>
         </w:rPr>
@@ -6776,7 +7316,7 @@
     </w:p>
     <w:p>
       <w:pPr>
-        <w:spacing w:line="480" w:lineRule="auto"/>
+        <w:spacing w:line="360" w:lineRule="auto"/>
         <w:rPr>
           <w:rFonts w:ascii="Linux Biolinum" w:hAnsi="Linux Biolinum"/>
         </w:rPr>
@@ -6791,7 +7331,7 @@
           <w:ilvl w:val="0"/>
           <w:numId w:val="3"/>
         </w:numPr>
-        <w:spacing w:before="240"/>
+        <w:spacing w:before="240" w:line="360" w:lineRule="auto"/>
         <w:contextualSpacing w:val="0"/>
         <w:outlineLvl w:val="0"/>
         <w:rPr>
@@ -6802,16 +7342,18 @@
           <w:szCs w:val="29"/>
         </w:rPr>
       </w:pPr>
-      <w:bookmarkStart w:id="109" w:name="_Toc523612202"/>
-      <w:bookmarkStart w:id="110" w:name="_Toc523612720"/>
-      <w:bookmarkStart w:id="111" w:name="_Toc523614643"/>
-      <w:bookmarkStart w:id="112" w:name="_Toc523663524"/>
-      <w:bookmarkStart w:id="113" w:name="_Toc523670719"/>
-      <w:bookmarkEnd w:id="109"/>
-      <w:bookmarkEnd w:id="110"/>
-      <w:bookmarkEnd w:id="111"/>
-      <w:bookmarkEnd w:id="112"/>
-      <w:bookmarkEnd w:id="113"/>
+      <w:bookmarkStart w:id="136" w:name="_Toc523612202"/>
+      <w:bookmarkStart w:id="137" w:name="_Toc523612720"/>
+      <w:bookmarkStart w:id="138" w:name="_Toc523614643"/>
+      <w:bookmarkStart w:id="139" w:name="_Toc523663524"/>
+      <w:bookmarkStart w:id="140" w:name="_Toc523670719"/>
+      <w:bookmarkStart w:id="141" w:name="_Toc524210504"/>
+      <w:bookmarkEnd w:id="136"/>
+      <w:bookmarkEnd w:id="137"/>
+      <w:bookmarkEnd w:id="138"/>
+      <w:bookmarkEnd w:id="139"/>
+      <w:bookmarkEnd w:id="140"/>
+      <w:bookmarkEnd w:id="141"/>
     </w:p>
     <w:p>
       <w:pPr>
@@ -6822,7 +7364,7 @@
           <w:ilvl w:val="0"/>
           <w:numId w:val="3"/>
         </w:numPr>
-        <w:spacing w:before="240"/>
+        <w:spacing w:before="240" w:line="360" w:lineRule="auto"/>
         <w:contextualSpacing w:val="0"/>
         <w:outlineLvl w:val="0"/>
         <w:rPr>
@@ -6833,16 +7375,18 @@
           <w:szCs w:val="29"/>
         </w:rPr>
       </w:pPr>
-      <w:bookmarkStart w:id="114" w:name="_Toc523612203"/>
-      <w:bookmarkStart w:id="115" w:name="_Toc523612721"/>
-      <w:bookmarkStart w:id="116" w:name="_Toc523614644"/>
-      <w:bookmarkStart w:id="117" w:name="_Toc523663525"/>
-      <w:bookmarkStart w:id="118" w:name="_Toc523670720"/>
-      <w:bookmarkEnd w:id="114"/>
-      <w:bookmarkEnd w:id="115"/>
-      <w:bookmarkEnd w:id="116"/>
-      <w:bookmarkEnd w:id="117"/>
-      <w:bookmarkEnd w:id="118"/>
+      <w:bookmarkStart w:id="142" w:name="_Toc523612203"/>
+      <w:bookmarkStart w:id="143" w:name="_Toc523612721"/>
+      <w:bookmarkStart w:id="144" w:name="_Toc523614644"/>
+      <w:bookmarkStart w:id="145" w:name="_Toc523663525"/>
+      <w:bookmarkStart w:id="146" w:name="_Toc523670720"/>
+      <w:bookmarkStart w:id="147" w:name="_Toc524210505"/>
+      <w:bookmarkEnd w:id="142"/>
+      <w:bookmarkEnd w:id="143"/>
+      <w:bookmarkEnd w:id="144"/>
+      <w:bookmarkEnd w:id="145"/>
+      <w:bookmarkEnd w:id="146"/>
+      <w:bookmarkEnd w:id="147"/>
     </w:p>
     <w:p>
       <w:pPr>
@@ -6853,7 +7397,7 @@
           <w:ilvl w:val="0"/>
           <w:numId w:val="3"/>
         </w:numPr>
-        <w:spacing w:before="240"/>
+        <w:spacing w:before="240" w:line="360" w:lineRule="auto"/>
         <w:contextualSpacing w:val="0"/>
         <w:outlineLvl w:val="0"/>
         <w:rPr>
@@ -6864,16 +7408,18 @@
           <w:szCs w:val="29"/>
         </w:rPr>
       </w:pPr>
-      <w:bookmarkStart w:id="119" w:name="_Toc523612204"/>
-      <w:bookmarkStart w:id="120" w:name="_Toc523612722"/>
-      <w:bookmarkStart w:id="121" w:name="_Toc523614645"/>
-      <w:bookmarkStart w:id="122" w:name="_Toc523663526"/>
-      <w:bookmarkStart w:id="123" w:name="_Toc523670721"/>
-      <w:bookmarkEnd w:id="119"/>
-      <w:bookmarkEnd w:id="120"/>
-      <w:bookmarkEnd w:id="121"/>
-      <w:bookmarkEnd w:id="122"/>
-      <w:bookmarkEnd w:id="123"/>
+      <w:bookmarkStart w:id="148" w:name="_Toc523612204"/>
+      <w:bookmarkStart w:id="149" w:name="_Toc523612722"/>
+      <w:bookmarkStart w:id="150" w:name="_Toc523614645"/>
+      <w:bookmarkStart w:id="151" w:name="_Toc523663526"/>
+      <w:bookmarkStart w:id="152" w:name="_Toc523670721"/>
+      <w:bookmarkStart w:id="153" w:name="_Toc524210506"/>
+      <w:bookmarkEnd w:id="148"/>
+      <w:bookmarkEnd w:id="149"/>
+      <w:bookmarkEnd w:id="150"/>
+      <w:bookmarkEnd w:id="151"/>
+      <w:bookmarkEnd w:id="152"/>
+      <w:bookmarkEnd w:id="153"/>
     </w:p>
     <w:p>
       <w:pPr>
@@ -6882,16 +7428,17 @@
           <w:ilvl w:val="0"/>
           <w:numId w:val="3"/>
         </w:numPr>
-      </w:pPr>
-      <w:bookmarkStart w:id="124" w:name="_Toc523670722"/>
+        <w:spacing w:line="360" w:lineRule="auto"/>
+      </w:pPr>
+      <w:bookmarkStart w:id="154" w:name="_Toc524210507"/>
       <w:r>
         <w:t>Implementation</w:t>
       </w:r>
-      <w:bookmarkEnd w:id="124"/>
-    </w:p>
-    <w:p>
-      <w:pPr>
-        <w:spacing w:line="480" w:lineRule="auto"/>
+      <w:bookmarkEnd w:id="154"/>
+    </w:p>
+    <w:p>
+      <w:pPr>
+        <w:spacing w:line="360" w:lineRule="auto"/>
         <w:rPr>
           <w:rFonts w:ascii="Linux Biolinum" w:hAnsi="Linux Biolinum"/>
         </w:rPr>
@@ -6905,7 +7452,7 @@
     </w:p>
     <w:p>
       <w:pPr>
-        <w:spacing w:line="480" w:lineRule="auto"/>
+        <w:spacing w:line="360" w:lineRule="auto"/>
         <w:rPr>
           <w:rFonts w:ascii="Linux Biolinum" w:hAnsi="Linux Biolinum"/>
         </w:rPr>
@@ -6918,16 +7465,17 @@
           <w:ilvl w:val="0"/>
           <w:numId w:val="3"/>
         </w:numPr>
-      </w:pPr>
-      <w:bookmarkStart w:id="125" w:name="_Toc523670723"/>
+        <w:spacing w:line="360" w:lineRule="auto"/>
+      </w:pPr>
+      <w:bookmarkStart w:id="155" w:name="_Toc524210508"/>
       <w:r>
         <w:t>Evaluation</w:t>
       </w:r>
-      <w:bookmarkEnd w:id="125"/>
-    </w:p>
-    <w:p>
-      <w:pPr>
-        <w:spacing w:line="480" w:lineRule="auto"/>
+      <w:bookmarkEnd w:id="155"/>
+    </w:p>
+    <w:p>
+      <w:pPr>
+        <w:spacing w:line="360" w:lineRule="auto"/>
         <w:rPr>
           <w:rFonts w:ascii="Linux Biolinum" w:hAnsi="Linux Biolinum"/>
         </w:rPr>
@@ -6941,7 +7489,7 @@
     </w:p>
     <w:p>
       <w:pPr>
-        <w:spacing w:line="480" w:lineRule="auto"/>
+        <w:spacing w:line="360" w:lineRule="auto"/>
         <w:rPr>
           <w:rFonts w:ascii="Linux Biolinum" w:hAnsi="Linux Biolinum"/>
         </w:rPr>
@@ -6954,16 +7502,17 @@
           <w:ilvl w:val="0"/>
           <w:numId w:val="3"/>
         </w:numPr>
-      </w:pPr>
-      <w:bookmarkStart w:id="126" w:name="_Toc523670724"/>
+        <w:spacing w:line="360" w:lineRule="auto"/>
+      </w:pPr>
+      <w:bookmarkStart w:id="156" w:name="_Toc524210509"/>
       <w:r>
         <w:t>Conclusion</w:t>
       </w:r>
-      <w:bookmarkEnd w:id="126"/>
-    </w:p>
-    <w:p>
-      <w:pPr>
-        <w:spacing w:line="480" w:lineRule="auto"/>
+      <w:bookmarkEnd w:id="156"/>
+    </w:p>
+    <w:p>
+      <w:pPr>
+        <w:spacing w:line="360" w:lineRule="auto"/>
         <w:rPr>
           <w:rFonts w:ascii="Linux Biolinum" w:hAnsi="Linux Biolinum"/>
         </w:rPr>
@@ -6977,7 +7526,7 @@
     </w:p>
     <w:p>
       <w:pPr>
-        <w:spacing w:line="480" w:lineRule="auto"/>
+        <w:spacing w:line="360" w:lineRule="auto"/>
         <w:rPr>
           <w:rFonts w:ascii="Linux Biolinum" w:hAnsi="Linux Biolinum"/>
         </w:rPr>
@@ -6993,12 +7542,12 @@
           <w:ilvl w:val="0"/>
           <w:numId w:val="3"/>
         </w:numPr>
-        <w:spacing w:line="480" w:lineRule="auto"/>
+        <w:spacing w:line="360" w:lineRule="auto"/>
         <w:rPr>
           <w:rFonts w:ascii="Linux Biolinum" w:hAnsi="Linux Biolinum"/>
         </w:rPr>
       </w:pPr>
-      <w:bookmarkStart w:id="127" w:name="_Toc523670725"/>
+      <w:bookmarkStart w:id="157" w:name="_Toc524210510"/>
       <w:r>
         <w:rPr>
           <w:rStyle w:val="Heading1Char"/>
@@ -7006,7 +7555,7 @@
         <w:lastRenderedPageBreak/>
         <w:t>References</w:t>
       </w:r>
-      <w:bookmarkEnd w:id="127"/>
+      <w:bookmarkEnd w:id="157"/>
       <w:r>
         <w:rPr>
           <w:rFonts w:ascii="Linux Biolinum" w:hAnsi="Linux Biolinum"/>
@@ -7038,7 +7587,7 @@
           <w:ilvl w:val="0"/>
           <w:numId w:val="4"/>
         </w:numPr>
-        <w:spacing w:line="480" w:lineRule="auto"/>
+        <w:spacing w:line="360" w:lineRule="auto"/>
         <w:rPr>
           <w:rStyle w:val="Heading1Char"/>
           <w:vanish/>
@@ -7052,7 +7601,7 @@
           <w:ilvl w:val="0"/>
           <w:numId w:val="4"/>
         </w:numPr>
-        <w:spacing w:line="480" w:lineRule="auto"/>
+        <w:spacing w:line="360" w:lineRule="auto"/>
         <w:rPr>
           <w:rStyle w:val="Heading1Char"/>
           <w:vanish/>
@@ -7066,7 +7615,7 @@
           <w:ilvl w:val="0"/>
           <w:numId w:val="4"/>
         </w:numPr>
-        <w:spacing w:line="480" w:lineRule="auto"/>
+        <w:spacing w:line="360" w:lineRule="auto"/>
         <w:rPr>
           <w:rStyle w:val="Heading1Char"/>
           <w:vanish/>
@@ -7080,7 +7629,7 @@
           <w:ilvl w:val="0"/>
           <w:numId w:val="4"/>
         </w:numPr>
-        <w:spacing w:line="480" w:lineRule="auto"/>
+        <w:spacing w:line="360" w:lineRule="auto"/>
         <w:rPr>
           <w:rStyle w:val="Heading1Char"/>
           <w:vanish/>
@@ -7094,7 +7643,7 @@
           <w:ilvl w:val="0"/>
           <w:numId w:val="4"/>
         </w:numPr>
-        <w:spacing w:line="480" w:lineRule="auto"/>
+        <w:spacing w:line="360" w:lineRule="auto"/>
         <w:rPr>
           <w:rStyle w:val="Heading1Char"/>
           <w:vanish/>
@@ -7108,7 +7657,7 @@
           <w:ilvl w:val="0"/>
           <w:numId w:val="4"/>
         </w:numPr>
-        <w:spacing w:line="480" w:lineRule="auto"/>
+        <w:spacing w:line="360" w:lineRule="auto"/>
         <w:rPr>
           <w:rStyle w:val="Heading1Char"/>
           <w:vanish/>
@@ -7122,7 +7671,7 @@
           <w:ilvl w:val="0"/>
           <w:numId w:val="4"/>
         </w:numPr>
-        <w:spacing w:line="480" w:lineRule="auto"/>
+        <w:spacing w:line="360" w:lineRule="auto"/>
         <w:rPr>
           <w:rStyle w:val="Heading1Char"/>
           <w:vanish/>
@@ -7136,19 +7685,19 @@
           <w:ilvl w:val="0"/>
           <w:numId w:val="4"/>
         </w:numPr>
-        <w:spacing w:line="480" w:lineRule="auto"/>
+        <w:spacing w:line="360" w:lineRule="auto"/>
         <w:rPr>
           <w:rFonts w:ascii="Linux Biolinum" w:hAnsi="Linux Biolinum"/>
         </w:rPr>
       </w:pPr>
-      <w:bookmarkStart w:id="128" w:name="_Toc523670726"/>
+      <w:bookmarkStart w:id="158" w:name="_Toc524210511"/>
       <w:r>
         <w:rPr>
           <w:rStyle w:val="Heading1Char"/>
         </w:rPr>
         <w:t>Appendices</w:t>
       </w:r>
-      <w:bookmarkEnd w:id="128"/>
+      <w:bookmarkEnd w:id="158"/>
       <w:r>
         <w:rPr>
           <w:rFonts w:ascii="Linux Biolinum" w:hAnsi="Linux Biolinum"/>
@@ -7166,6 +7715,7 @@
     </w:p>
     <w:p>
       <w:pPr>
+        <w:spacing w:line="360" w:lineRule="auto"/>
         <w:rPr>
           <w:rFonts w:ascii="Linux Biolinum" w:hAnsi="Linux Biolinum"/>
         </w:rPr>
@@ -7184,17 +7734,18 @@
           <w:ilvl w:val="0"/>
           <w:numId w:val="10"/>
         </w:numPr>
-      </w:pPr>
-      <w:bookmarkStart w:id="129" w:name="_Toc523663534"/>
-      <w:bookmarkStart w:id="130" w:name="_Toc523670729"/>
-      <w:bookmarkStart w:id="131" w:name="_Toc523670731"/>
-      <w:bookmarkEnd w:id="129"/>
-      <w:bookmarkEnd w:id="130"/>
+        <w:spacing w:line="360" w:lineRule="auto"/>
+      </w:pPr>
+      <w:bookmarkStart w:id="159" w:name="_Toc523663534"/>
+      <w:bookmarkStart w:id="160" w:name="_Toc523670729"/>
+      <w:bookmarkStart w:id="161" w:name="_Toc524210512"/>
+      <w:bookmarkEnd w:id="159"/>
+      <w:bookmarkEnd w:id="160"/>
       <w:r>
         <w:lastRenderedPageBreak/>
         <w:t>Project Source Code</w:t>
       </w:r>
-      <w:bookmarkEnd w:id="131"/>
+      <w:bookmarkEnd w:id="161"/>
     </w:p>
     <w:sectPr>
       <w:pgSz w:w="11906" w:h="16838"/>
@@ -7408,6 +7959,118 @@
     </w:lvl>
   </w:abstractNum>
   <w:abstractNum w:abstractNumId="2" w15:restartNumberingAfterBreak="0">
+    <w:nsid w:val="2EB649B6"/>
+    <w:multiLevelType w:val="hybridMultilevel"/>
+    <w:tmpl w:val="1C1470D8"/>
+    <w:lvl w:ilvl="0" w:tplc="AA668E4A">
+      <w:numFmt w:val="bullet"/>
+      <w:lvlText w:val="-"/>
+      <w:lvlJc w:val="left"/>
+      <w:pPr>
+        <w:ind w:left="720" w:hanging="360"/>
+      </w:pPr>
+      <w:rPr>
+        <w:rFonts w:ascii="Liberation Serif" w:eastAsia="Noto Sans CJK SC Regular" w:hAnsi="Liberation Serif" w:cs="FreeSans" w:hint="default"/>
+      </w:rPr>
+    </w:lvl>
+    <w:lvl w:ilvl="1" w:tplc="14090003" w:tentative="1">
+      <w:start w:val="1"/>
+      <w:numFmt w:val="bullet"/>
+      <w:lvlText w:val="o"/>
+      <w:lvlJc w:val="left"/>
+      <w:pPr>
+        <w:ind w:left="1440" w:hanging="360"/>
+      </w:pPr>
+      <w:rPr>
+        <w:rFonts w:ascii="Courier New" w:hAnsi="Courier New" w:cs="Courier New" w:hint="default"/>
+      </w:rPr>
+    </w:lvl>
+    <w:lvl w:ilvl="2" w:tplc="14090005" w:tentative="1">
+      <w:start w:val="1"/>
+      <w:numFmt w:val="bullet"/>
+      <w:lvlText w:val=""/>
+      <w:lvlJc w:val="left"/>
+      <w:pPr>
+        <w:ind w:left="2160" w:hanging="360"/>
+      </w:pPr>
+      <w:rPr>
+        <w:rFonts w:ascii="Wingdings" w:hAnsi="Wingdings" w:hint="default"/>
+      </w:rPr>
+    </w:lvl>
+    <w:lvl w:ilvl="3" w:tplc="14090001" w:tentative="1">
+      <w:start w:val="1"/>
+      <w:numFmt w:val="bullet"/>
+      <w:lvlText w:val=""/>
+      <w:lvlJc w:val="left"/>
+      <w:pPr>
+        <w:ind w:left="2880" w:hanging="360"/>
+      </w:pPr>
+      <w:rPr>
+        <w:rFonts w:ascii="Symbol" w:hAnsi="Symbol" w:hint="default"/>
+      </w:rPr>
+    </w:lvl>
+    <w:lvl w:ilvl="4" w:tplc="14090003" w:tentative="1">
+      <w:start w:val="1"/>
+      <w:numFmt w:val="bullet"/>
+      <w:lvlText w:val="o"/>
+      <w:lvlJc w:val="left"/>
+      <w:pPr>
+        <w:ind w:left="3600" w:hanging="360"/>
+      </w:pPr>
+      <w:rPr>
+        <w:rFonts w:ascii="Courier New" w:hAnsi="Courier New" w:cs="Courier New" w:hint="default"/>
+      </w:rPr>
+    </w:lvl>
+    <w:lvl w:ilvl="5" w:tplc="14090005" w:tentative="1">
+      <w:start w:val="1"/>
+      <w:numFmt w:val="bullet"/>
+      <w:lvlText w:val=""/>
+      <w:lvlJc w:val="left"/>
+      <w:pPr>
+        <w:ind w:left="4320" w:hanging="360"/>
+      </w:pPr>
+      <w:rPr>
+        <w:rFonts w:ascii="Wingdings" w:hAnsi="Wingdings" w:hint="default"/>
+      </w:rPr>
+    </w:lvl>
+    <w:lvl w:ilvl="6" w:tplc="14090001" w:tentative="1">
+      <w:start w:val="1"/>
+      <w:numFmt w:val="bullet"/>
+      <w:lvlText w:val=""/>
+      <w:lvlJc w:val="left"/>
+      <w:pPr>
+        <w:ind w:left="5040" w:hanging="360"/>
+      </w:pPr>
+      <w:rPr>
+        <w:rFonts w:ascii="Symbol" w:hAnsi="Symbol" w:hint="default"/>
+      </w:rPr>
+    </w:lvl>
+    <w:lvl w:ilvl="7" w:tplc="14090003" w:tentative="1">
+      <w:start w:val="1"/>
+      <w:numFmt w:val="bullet"/>
+      <w:lvlText w:val="o"/>
+      <w:lvlJc w:val="left"/>
+      <w:pPr>
+        <w:ind w:left="5760" w:hanging="360"/>
+      </w:pPr>
+      <w:rPr>
+        <w:rFonts w:ascii="Courier New" w:hAnsi="Courier New" w:cs="Courier New" w:hint="default"/>
+      </w:rPr>
+    </w:lvl>
+    <w:lvl w:ilvl="8" w:tplc="14090005" w:tentative="1">
+      <w:start w:val="1"/>
+      <w:numFmt w:val="bullet"/>
+      <w:lvlText w:val=""/>
+      <w:lvlJc w:val="left"/>
+      <w:pPr>
+        <w:ind w:left="6480" w:hanging="360"/>
+      </w:pPr>
+      <w:rPr>
+        <w:rFonts w:ascii="Wingdings" w:hAnsi="Wingdings" w:hint="default"/>
+      </w:rPr>
+    </w:lvl>
+  </w:abstractNum>
+  <w:abstractNum w:abstractNumId="3" w15:restartNumberingAfterBreak="0">
     <w:nsid w:val="2FF8787C"/>
     <w:multiLevelType w:val="hybridMultilevel"/>
     <w:tmpl w:val="7270BD90"/>
@@ -7519,7 +8182,7 @@
       </w:rPr>
     </w:lvl>
   </w:abstractNum>
-  <w:abstractNum w:abstractNumId="3" w15:restartNumberingAfterBreak="0">
+  <w:abstractNum w:abstractNumId="4" w15:restartNumberingAfterBreak="0">
     <w:nsid w:val="30C07F81"/>
     <w:multiLevelType w:val="multilevel"/>
     <w:tmpl w:val="1409001F"/>
@@ -7605,7 +8268,7 @@
       </w:pPr>
     </w:lvl>
   </w:abstractNum>
-  <w:abstractNum w:abstractNumId="4" w15:restartNumberingAfterBreak="0">
+  <w:abstractNum w:abstractNumId="5" w15:restartNumberingAfterBreak="0">
     <w:nsid w:val="33A21355"/>
     <w:multiLevelType w:val="multilevel"/>
     <w:tmpl w:val="0CB0171E"/>
@@ -7718,7 +8381,7 @@
       </w:rPr>
     </w:lvl>
   </w:abstractNum>
-  <w:abstractNum w:abstractNumId="5" w15:restartNumberingAfterBreak="0">
+  <w:abstractNum w:abstractNumId="6" w15:restartNumberingAfterBreak="0">
     <w:nsid w:val="39ED7159"/>
     <w:multiLevelType w:val="multilevel"/>
     <w:tmpl w:val="FE34D57E"/>
@@ -7831,7 +8494,7 @@
       </w:rPr>
     </w:lvl>
   </w:abstractNum>
-  <w:abstractNum w:abstractNumId="6" w15:restartNumberingAfterBreak="0">
+  <w:abstractNum w:abstractNumId="7" w15:restartNumberingAfterBreak="0">
     <w:nsid w:val="3AB15CB9"/>
     <w:multiLevelType w:val="multilevel"/>
     <w:tmpl w:val="1409001F"/>
@@ -7917,7 +8580,7 @@
       </w:pPr>
     </w:lvl>
   </w:abstractNum>
-  <w:abstractNum w:abstractNumId="7" w15:restartNumberingAfterBreak="0">
+  <w:abstractNum w:abstractNumId="8" w15:restartNumberingAfterBreak="0">
     <w:nsid w:val="3B050054"/>
     <w:multiLevelType w:val="multilevel"/>
     <w:tmpl w:val="1409001F"/>
@@ -8003,7 +8666,7 @@
       </w:pPr>
     </w:lvl>
   </w:abstractNum>
-  <w:abstractNum w:abstractNumId="8" w15:restartNumberingAfterBreak="0">
+  <w:abstractNum w:abstractNumId="9" w15:restartNumberingAfterBreak="0">
     <w:nsid w:val="574A012D"/>
     <w:multiLevelType w:val="multilevel"/>
     <w:tmpl w:val="1409001F"/>
@@ -8089,7 +8752,7 @@
       </w:pPr>
     </w:lvl>
   </w:abstractNum>
-  <w:abstractNum w:abstractNumId="9" w15:restartNumberingAfterBreak="0">
+  <w:abstractNum w:abstractNumId="10" w15:restartNumberingAfterBreak="0">
     <w:nsid w:val="6C2046AA"/>
     <w:multiLevelType w:val="multilevel"/>
     <w:tmpl w:val="FE34D57E"/>
@@ -8202,7 +8865,7 @@
       </w:rPr>
     </w:lvl>
   </w:abstractNum>
-  <w:abstractNum w:abstractNumId="10" w15:restartNumberingAfterBreak="0">
+  <w:abstractNum w:abstractNumId="11" w15:restartNumberingAfterBreak="0">
     <w:nsid w:val="6D4A78C8"/>
     <w:multiLevelType w:val="multilevel"/>
     <w:tmpl w:val="1409001F"/>
@@ -8288,7 +8951,7 @@
       </w:pPr>
     </w:lvl>
   </w:abstractNum>
-  <w:abstractNum w:abstractNumId="11" w15:restartNumberingAfterBreak="0">
+  <w:abstractNum w:abstractNumId="12" w15:restartNumberingAfterBreak="0">
     <w:nsid w:val="77A1397C"/>
     <w:multiLevelType w:val="multilevel"/>
     <w:tmpl w:val="1409001F"/>
@@ -8378,36 +9041,39 @@
     <w:abstractNumId w:val="1"/>
   </w:num>
   <w:num w:numId="2">
-    <w:abstractNumId w:val="4"/>
+    <w:abstractNumId w:val="5"/>
   </w:num>
   <w:num w:numId="3">
     <w:abstractNumId w:val="0"/>
   </w:num>
   <w:num w:numId="4">
+    <w:abstractNumId w:val="9"/>
+  </w:num>
+  <w:num w:numId="5">
     <w:abstractNumId w:val="8"/>
   </w:num>
-  <w:num w:numId="5">
+  <w:num w:numId="6">
+    <w:abstractNumId w:val="4"/>
+  </w:num>
+  <w:num w:numId="7">
     <w:abstractNumId w:val="7"/>
   </w:num>
-  <w:num w:numId="6">
+  <w:num w:numId="8">
+    <w:abstractNumId w:val="12"/>
+  </w:num>
+  <w:num w:numId="9">
+    <w:abstractNumId w:val="6"/>
+  </w:num>
+  <w:num w:numId="10">
+    <w:abstractNumId w:val="10"/>
+  </w:num>
+  <w:num w:numId="11">
+    <w:abstractNumId w:val="11"/>
+  </w:num>
+  <w:num w:numId="12">
     <w:abstractNumId w:val="3"/>
   </w:num>
-  <w:num w:numId="7">
-    <w:abstractNumId w:val="6"/>
-  </w:num>
-  <w:num w:numId="8">
-    <w:abstractNumId w:val="11"/>
-  </w:num>
-  <w:num w:numId="9">
-    <w:abstractNumId w:val="5"/>
-  </w:num>
-  <w:num w:numId="10">
-    <w:abstractNumId w:val="9"/>
-  </w:num>
-  <w:num w:numId="11">
-    <w:abstractNumId w:val="10"/>
-  </w:num>
-  <w:num w:numId="12">
+  <w:num w:numId="13">
     <w:abstractNumId w:val="2"/>
   </w:num>
 </w:numbering>
@@ -9197,6 +9863,7 @@
     <w:rsid w:val="002E7C4D"/>
     <w:rsid w:val="003B6B4F"/>
     <w:rsid w:val="004B3C90"/>
+    <w:rsid w:val="008456A0"/>
   </w:rsids>
   <m:mathPr>
     <m:mathFont m:val="Cambria Math"/>
@@ -9649,7 +10316,7 @@
     <w:basedOn w:val="DefaultParagraphFont"/>
     <w:uiPriority w:val="99"/>
     <w:semiHidden/>
-    <w:rsid w:val="002E7C4D"/>
+    <w:rsid w:val="008456A0"/>
     <w:rPr>
       <w:color w:val="808080"/>
     </w:rPr>

</xml_diff>